<commit_message>
Add localization and more for badegg
</commit_message>
<xml_diff>
--- a/Docs/ASP Net Core Plugin Manager - A Developers Guide.docx
+++ b/Docs/ASP Net Core Plugin Manager - A Developers Guide.docx
@@ -2456,7 +2456,21 @@
             <w:rStyle w:val="Hyperlink"/>
             <w:noProof/>
           </w:rPr>
-          <w:t>Login Plugin</w:t>
+          <w:t>Login Plug</w:t>
+        </w:r>
+        <w:r>
+          <w:rPr>
+            <w:rStyle w:val="Hyperlink"/>
+            <w:noProof/>
+          </w:rPr>
+          <w:t>i</w:t>
+        </w:r>
+        <w:r>
+          <w:rPr>
+            <w:rStyle w:val="Hyperlink"/>
+            <w:noProof/>
+          </w:rPr>
+          <w:t>n</w:t>
         </w:r>
         <w:r>
           <w:rPr>
@@ -13574,60 +13588,1474 @@
     </w:p>
     <w:p>
       <w:r>
-        <w:t xml:space="preserve">Result: </w:t>
-      </w:r>
-      <w:r>
-        <w:t>void</w:t>
-      </w:r>
-      <w:r>
-        <w:t xml:space="preserve"> – </w:t>
-      </w:r>
-      <w:r>
-        <w:t>This method does not return any values</w:t>
-      </w:r>
+        <w:t>Result: void – This method does not return any values.</w:t>
+      </w:r>
+    </w:p>
+    <w:p>
+      <w:r>
+        <w:t>This method is used to notify registered listeners that an event has been raised and is generally used in order to obtain a response.  If called then the active thread is blocked whilst processing is completed.</w:t>
+      </w:r>
+    </w:p>
+    <w:p>
+      <w:pPr>
+        <w:pStyle w:val="Heading5"/>
+      </w:pPr>
+      <w:r>
+        <w:t>Parameters</w:t>
+      </w:r>
+    </w:p>
+    <w:p>
+      <w:proofErr w:type="spellStart"/>
+      <w:proofErr w:type="gramStart"/>
+      <w:r>
+        <w:t>eventId</w:t>
+      </w:r>
+      <w:proofErr w:type="spellEnd"/>
+      <w:proofErr w:type="gramEnd"/>
+      <w:r>
+        <w:t xml:space="preserve">: in string – the name of the event being raised. </w:t>
+      </w:r>
+    </w:p>
+    <w:p>
+      <w:r>
+        <w:t>Param1: in object – user defined parameter.</w:t>
+      </w:r>
+    </w:p>
+    <w:p>
+      <w:r>
+        <w:t>Param2: in object – user defined parameter.</w:t>
+      </w:r>
+      <w:r>
+        <w:t xml:space="preserve"> </w:t>
+      </w:r>
+    </w:p>
+    <w:p/>
+    <w:p>
+      <w:pPr>
+        <w:spacing w:after="0" w:line="240" w:lineRule="auto"/>
+      </w:pPr>
+      <w:r>
+        <w:br w:type="page"/>
+      </w:r>
+    </w:p>
+    <w:p>
+      <w:pPr>
+        <w:pStyle w:val="Heading1"/>
+      </w:pPr>
+      <w:r>
+        <w:lastRenderedPageBreak/>
+        <w:t xml:space="preserve">Localization </w:t>
+      </w:r>
+      <w:proofErr w:type="gramStart"/>
+      <w:r>
+        <w:t>Within</w:t>
+      </w:r>
+      <w:proofErr w:type="gramEnd"/>
+      <w:r>
+        <w:t xml:space="preserve"> Net Core</w:t>
+      </w:r>
+    </w:p>
+    <w:p>
+      <w:r>
+        <w:t>Localization in ASP.Net Core is quite different to ASP.Net Framework, with Framework you would create a project file that defined a resource file (.</w:t>
+      </w:r>
+      <w:proofErr w:type="spellStart"/>
+      <w:r>
+        <w:t>resx</w:t>
+      </w:r>
+      <w:proofErr w:type="spellEnd"/>
+      <w:r>
+        <w:t>) file for each culture you are supporting, and you would then link to the project and reference the resource stings via strongly typed static strings which are automatically created when compiling the library.</w:t>
+      </w:r>
+    </w:p>
+    <w:p>
+      <w:r>
+        <w:t>When rendering a response to a browser, the most appropriate language would be selected from available resources and displayed to a user depending on the current UI culture.</w:t>
+      </w:r>
+    </w:p>
+    <w:p>
+      <w:pPr>
+        <w:pStyle w:val="Heading2"/>
+      </w:pPr>
+      <w:r>
+        <w:t>Controllers</w:t>
+      </w:r>
+    </w:p>
+    <w:p>
+      <w:pPr>
+        <w:rPr>
+          <w:rFonts w:ascii="Times New Roman" w:hAnsi="Times New Roman"/>
+        </w:rPr>
+      </w:pPr>
+      <w:r>
+        <w:t xml:space="preserve">.Net Core works in a slightly different way, resources are accessed via the </w:t>
+      </w:r>
+      <w:proofErr w:type="spellStart"/>
+      <w:r>
+        <w:t>IStringLocalizer</w:t>
+      </w:r>
+      <w:proofErr w:type="spellEnd"/>
+      <w:r>
+        <w:t xml:space="preserve"> and </w:t>
+      </w:r>
+      <w:proofErr w:type="spellStart"/>
+      <w:r>
+        <w:t>IStringLocalizer</w:t>
+      </w:r>
+      <w:proofErr w:type="spellEnd"/>
+      <w:r>
+        <w:t>&lt;T&gt; interfaces which you would inject into the Controller using dependency injection so that a localized string could be obtained.</w:t>
+      </w:r>
+    </w:p>
+    <w:p>
+      <w:proofErr w:type="spellStart"/>
+      <w:r>
+        <w:t>IStringLocalizer</w:t>
+      </w:r>
+      <w:proofErr w:type="spellEnd"/>
+      <w:r>
+        <w:t xml:space="preserve"> supports an indexer which is passed the key to the resource string. If the key is not found in a resource file, then that key is used as the string to display.</w:t>
+      </w:r>
+    </w:p>
+    <w:p>
+      <w:pPr>
+        <w:pStyle w:val="Heading2"/>
+      </w:pPr>
+      <w:r>
+        <w:t>Views</w:t>
+      </w:r>
+    </w:p>
+    <w:p>
+      <w:pPr>
+        <w:rPr>
+          <w:rFonts w:ascii="Times New Roman" w:hAnsi="Times New Roman"/>
+        </w:rPr>
+      </w:pPr>
+      <w:r>
+        <w:t xml:space="preserve">Views use a similar approach to </w:t>
+      </w:r>
+      <w:proofErr w:type="gramStart"/>
+      <w:r>
+        <w:t>Controllers,</w:t>
+      </w:r>
+      <w:proofErr w:type="gramEnd"/>
+      <w:r>
+        <w:t xml:space="preserve"> you inject an </w:t>
+      </w:r>
+      <w:proofErr w:type="spellStart"/>
+      <w:r>
+        <w:t>IViewLocalizer</w:t>
+      </w:r>
+      <w:proofErr w:type="spellEnd"/>
+      <w:r>
+        <w:t xml:space="preserve"> instance into the view and obtain the localized string accordingly.</w:t>
+      </w:r>
+    </w:p>
+    <w:p>
+      <w:pPr>
+        <w:pStyle w:val="HTMLPreformatted"/>
+        <w:shd w:val="clear" w:color="auto" w:fill="E6E9EC"/>
+        <w:textAlignment w:val="baseline"/>
+      </w:pPr>
+      <w:r>
+        <w:t xml:space="preserve">@using </w:t>
+      </w:r>
+      <w:proofErr w:type="spellStart"/>
+      <w:r>
+        <w:t>Microsoft.AspNetCore.Mvc.Localization</w:t>
+      </w:r>
+      <w:proofErr w:type="spellEnd"/>
+    </w:p>
+    <w:p>
+      <w:pPr>
+        <w:pStyle w:val="HTMLPreformatted"/>
+        <w:shd w:val="clear" w:color="auto" w:fill="E6E9EC"/>
+        <w:textAlignment w:val="baseline"/>
+      </w:pPr>
+      <w:r>
+        <w:t xml:space="preserve">@model </w:t>
+      </w:r>
+      <w:proofErr w:type="spellStart"/>
+      <w:r>
+        <w:t>AddingLocalization.ViewModels.HomeViewModel</w:t>
+      </w:r>
+      <w:proofErr w:type="spellEnd"/>
+    </w:p>
+    <w:p>
+      <w:pPr>
+        <w:pStyle w:val="HTMLPreformatted"/>
+        <w:shd w:val="clear" w:color="auto" w:fill="E6E9EC"/>
+        <w:textAlignment w:val="baseline"/>
+      </w:pPr>
+      <w:r>
+        <w:t xml:space="preserve">@inject </w:t>
+      </w:r>
+      <w:proofErr w:type="spellStart"/>
+      <w:r>
+        <w:t>IViewLocalizer</w:t>
+      </w:r>
+      <w:proofErr w:type="spellEnd"/>
+      <w:r>
+        <w:t xml:space="preserve"> Localizer</w:t>
+      </w:r>
+    </w:p>
+    <w:p>
+      <w:pPr>
+        <w:pStyle w:val="HTMLPreformatted"/>
+        <w:shd w:val="clear" w:color="auto" w:fill="E6E9EC"/>
+        <w:textAlignment w:val="baseline"/>
+      </w:pPr>
+      <w:r>
+        <w:t>@{</w:t>
+      </w:r>
+    </w:p>
+    <w:p>
+      <w:pPr>
+        <w:pStyle w:val="HTMLPreformatted"/>
+        <w:shd w:val="clear" w:color="auto" w:fill="E6E9EC"/>
+        <w:textAlignment w:val="baseline"/>
+      </w:pPr>
+      <w:r>
+        <w:t xml:space="preserve">    </w:t>
+      </w:r>
+      <w:proofErr w:type="spellStart"/>
+      <w:proofErr w:type="gramStart"/>
+      <w:r>
+        <w:t>ViewData</w:t>
+      </w:r>
+      <w:proofErr w:type="spellEnd"/>
+      <w:r>
+        <w:t>[</w:t>
+      </w:r>
+      <w:proofErr w:type="gramEnd"/>
+      <w:r>
+        <w:rPr>
+          <w:rStyle w:val="hljs-string"/>
+          <w:color w:val="E61E89"/>
+          <w:bdr w:val="none" w:sz="0" w:space="0" w:color="auto" w:frame="1"/>
+        </w:rPr>
+        <w:t>"Title"</w:t>
+      </w:r>
+      <w:r>
+        <w:t>] = Localizer[</w:t>
+      </w:r>
+      <w:r>
+        <w:rPr>
+          <w:rStyle w:val="hljs-string"/>
+          <w:color w:val="E61E89"/>
+          <w:bdr w:val="none" w:sz="0" w:space="0" w:color="auto" w:frame="1"/>
+        </w:rPr>
+        <w:t>"Home Page"</w:t>
+      </w:r>
+      <w:r>
+        <w:t>];</w:t>
+      </w:r>
+    </w:p>
+    <w:p>
+      <w:pPr>
+        <w:pStyle w:val="HTMLPreformatted"/>
+        <w:shd w:val="clear" w:color="auto" w:fill="E6E9EC"/>
+        <w:textAlignment w:val="baseline"/>
+      </w:pPr>
+      <w:r>
+        <w:t>}</w:t>
+      </w:r>
+    </w:p>
+    <w:p>
+      <w:pPr>
+        <w:pStyle w:val="HTMLPreformatted"/>
+        <w:shd w:val="clear" w:color="auto" w:fill="E6E9EC"/>
+        <w:textAlignment w:val="baseline"/>
+      </w:pPr>
+    </w:p>
+    <w:p>
+      <w:pPr>
+        <w:pStyle w:val="HTMLPreformatted"/>
+        <w:shd w:val="clear" w:color="auto" w:fill="E6E9EC"/>
+        <w:textAlignment w:val="baseline"/>
+      </w:pPr>
+      <w:r>
+        <w:t>&lt;h2&gt;@</w:t>
+      </w:r>
+      <w:proofErr w:type="spellStart"/>
+      <w:r>
+        <w:t>ViewData</w:t>
+      </w:r>
+      <w:proofErr w:type="spellEnd"/>
+      <w:r>
+        <w:t>[</w:t>
+      </w:r>
+      <w:r>
+        <w:rPr>
+          <w:rStyle w:val="hljs-string"/>
+          <w:color w:val="E61E89"/>
+          <w:bdr w:val="none" w:sz="0" w:space="0" w:color="auto" w:frame="1"/>
+        </w:rPr>
+        <w:t>"</w:t>
+      </w:r>
+      <w:proofErr w:type="spellStart"/>
+      <w:r>
+        <w:rPr>
+          <w:rStyle w:val="hljs-string"/>
+          <w:color w:val="E61E89"/>
+          <w:bdr w:val="none" w:sz="0" w:space="0" w:color="auto" w:frame="1"/>
+        </w:rPr>
+        <w:t>MyTitle</w:t>
+      </w:r>
+      <w:proofErr w:type="spellEnd"/>
+      <w:r>
+        <w:rPr>
+          <w:rStyle w:val="hljs-string"/>
+          <w:color w:val="E61E89"/>
+          <w:bdr w:val="none" w:sz="0" w:space="0" w:color="auto" w:frame="1"/>
+        </w:rPr>
+        <w:t>"</w:t>
+      </w:r>
+      <w:r>
+        <w:t>]&lt;/h2&gt;</w:t>
+      </w:r>
+    </w:p>
+    <w:p>
+      <w:pPr>
+        <w:pStyle w:val="Heading2"/>
+      </w:pPr>
+      <w:r>
+        <w:t>Data Annotations</w:t>
+      </w:r>
+    </w:p>
+    <w:p>
+      <w:pPr>
+        <w:rPr>
+          <w:rFonts w:ascii="Times New Roman" w:hAnsi="Times New Roman"/>
+        </w:rPr>
+      </w:pPr>
+      <w:r>
+        <w:t xml:space="preserve">Data annotations use an </w:t>
+      </w:r>
+      <w:proofErr w:type="spellStart"/>
+      <w:r>
+        <w:t>IStringLocalizer</w:t>
+      </w:r>
+      <w:proofErr w:type="spellEnd"/>
+      <w:r>
+        <w:t>&lt;T&gt; approach but work in exactly the same manner, the string "Please Enter Username or Email" is used as the key, if a localized string is found then that is used as the Required attribute text, if not, the string supplied is used.</w:t>
+      </w:r>
+    </w:p>
+    <w:p>
+      <w:pPr>
+        <w:pStyle w:val="HTMLPreformatted"/>
+        <w:shd w:val="clear" w:color="auto" w:fill="E6E9EC"/>
+        <w:textAlignment w:val="baseline"/>
+      </w:pPr>
+      <w:r>
+        <w:t xml:space="preserve">    </w:t>
+      </w:r>
+      <w:proofErr w:type="gramStart"/>
+      <w:r>
+        <w:rPr>
+          <w:rStyle w:val="hljs-keyword"/>
+          <w:color w:val="17AFB8"/>
+          <w:bdr w:val="none" w:sz="0" w:space="0" w:color="auto" w:frame="1"/>
+        </w:rPr>
+        <w:t>public</w:t>
+      </w:r>
+      <w:proofErr w:type="gramEnd"/>
+      <w:r>
+        <w:t xml:space="preserve"> </w:t>
+      </w:r>
+      <w:r>
+        <w:rPr>
+          <w:rStyle w:val="hljs-keyword"/>
+          <w:color w:val="17AFB8"/>
+          <w:bdr w:val="none" w:sz="0" w:space="0" w:color="auto" w:frame="1"/>
+        </w:rPr>
+        <w:t>sealed</w:t>
+      </w:r>
+      <w:r>
+        <w:t xml:space="preserve"> </w:t>
+      </w:r>
+      <w:r>
+        <w:rPr>
+          <w:rStyle w:val="hljs-keyword"/>
+          <w:color w:val="17AFB8"/>
+          <w:bdr w:val="none" w:sz="0" w:space="0" w:color="auto" w:frame="1"/>
+        </w:rPr>
+        <w:t>class</w:t>
+      </w:r>
+      <w:r>
+        <w:t xml:space="preserve"> </w:t>
+      </w:r>
+      <w:proofErr w:type="spellStart"/>
+      <w:r>
+        <w:rPr>
+          <w:rStyle w:val="hljs-title"/>
+          <w:color w:val="900021"/>
+          <w:bdr w:val="none" w:sz="0" w:space="0" w:color="auto" w:frame="1"/>
+        </w:rPr>
+        <w:t>LoginViewModel</w:t>
+      </w:r>
+      <w:proofErr w:type="spellEnd"/>
+    </w:p>
+    <w:p>
+      <w:pPr>
+        <w:pStyle w:val="HTMLPreformatted"/>
+        <w:shd w:val="clear" w:color="auto" w:fill="E6E9EC"/>
+        <w:textAlignment w:val="baseline"/>
+      </w:pPr>
+      <w:r>
+        <w:t>    {</w:t>
+      </w:r>
+    </w:p>
+    <w:p>
+      <w:pPr>
+        <w:pStyle w:val="HTMLPreformatted"/>
+        <w:shd w:val="clear" w:color="auto" w:fill="E6E9EC"/>
+        <w:textAlignment w:val="baseline"/>
+      </w:pPr>
+      <w:r>
+        <w:t>        [</w:t>
+      </w:r>
+      <w:proofErr w:type="gramStart"/>
+      <w:r>
+        <w:t>Required(</w:t>
+      </w:r>
+      <w:proofErr w:type="spellStart"/>
+      <w:proofErr w:type="gramEnd"/>
+      <w:r>
+        <w:t>ErrorMessage</w:t>
+      </w:r>
+      <w:proofErr w:type="spellEnd"/>
+      <w:r>
+        <w:t xml:space="preserve"> = </w:t>
+      </w:r>
+      <w:r>
+        <w:rPr>
+          <w:rStyle w:val="hljs-string"/>
+          <w:color w:val="E61E89"/>
+          <w:bdr w:val="none" w:sz="0" w:space="0" w:color="auto" w:frame="1"/>
+        </w:rPr>
+        <w:t>"Please Enter User name or Email"</w:t>
+      </w:r>
+      <w:r>
+        <w:t>))]</w:t>
+      </w:r>
+    </w:p>
+    <w:p>
+      <w:pPr>
+        <w:pStyle w:val="HTMLPreformatted"/>
+        <w:shd w:val="clear" w:color="auto" w:fill="E6E9EC"/>
+        <w:textAlignment w:val="baseline"/>
+      </w:pPr>
+      <w:r>
+        <w:t>        [</w:t>
+      </w:r>
+      <w:proofErr w:type="gramStart"/>
+      <w:r>
+        <w:t>Display(</w:t>
+      </w:r>
+      <w:proofErr w:type="gramEnd"/>
+      <w:r>
+        <w:t xml:space="preserve">Name = </w:t>
+      </w:r>
+      <w:r>
+        <w:rPr>
+          <w:rStyle w:val="hljs-string"/>
+          <w:color w:val="E61E89"/>
+          <w:bdr w:val="none" w:sz="0" w:space="0" w:color="auto" w:frame="1"/>
+        </w:rPr>
+        <w:t>"Username"</w:t>
+      </w:r>
+      <w:r>
+        <w:t>))]</w:t>
+      </w:r>
+    </w:p>
+    <w:p>
+      <w:pPr>
+        <w:pStyle w:val="HTMLPreformatted"/>
+        <w:shd w:val="clear" w:color="auto" w:fill="E6E9EC"/>
+        <w:textAlignment w:val="baseline"/>
+      </w:pPr>
+      <w:r>
+        <w:t xml:space="preserve">        </w:t>
+      </w:r>
+      <w:proofErr w:type="gramStart"/>
+      <w:r>
+        <w:rPr>
+          <w:rStyle w:val="hljs-keyword"/>
+          <w:color w:val="17AFB8"/>
+          <w:bdr w:val="none" w:sz="0" w:space="0" w:color="auto" w:frame="1"/>
+        </w:rPr>
+        <w:t>public</w:t>
+      </w:r>
+      <w:proofErr w:type="gramEnd"/>
+      <w:r>
+        <w:t xml:space="preserve"> </w:t>
+      </w:r>
+      <w:r>
+        <w:rPr>
+          <w:rStyle w:val="hljs-keyword"/>
+          <w:color w:val="17AFB8"/>
+          <w:bdr w:val="none" w:sz="0" w:space="0" w:color="auto" w:frame="1"/>
+        </w:rPr>
+        <w:t>string</w:t>
+      </w:r>
+      <w:r>
+        <w:t xml:space="preserve"> Username { </w:t>
+      </w:r>
+      <w:r>
+        <w:rPr>
+          <w:rStyle w:val="hljs-keyword"/>
+          <w:color w:val="17AFB8"/>
+          <w:bdr w:val="none" w:sz="0" w:space="0" w:color="auto" w:frame="1"/>
+        </w:rPr>
+        <w:t>get</w:t>
+      </w:r>
+      <w:r>
+        <w:t xml:space="preserve">; </w:t>
+      </w:r>
+      <w:r>
+        <w:rPr>
+          <w:rStyle w:val="hljs-keyword"/>
+          <w:color w:val="17AFB8"/>
+          <w:bdr w:val="none" w:sz="0" w:space="0" w:color="auto" w:frame="1"/>
+        </w:rPr>
+        <w:t>set</w:t>
+      </w:r>
+      <w:r>
+        <w:t>; }</w:t>
+      </w:r>
+    </w:p>
+    <w:p>
+      <w:pPr>
+        <w:pStyle w:val="HTMLPreformatted"/>
+        <w:shd w:val="clear" w:color="auto" w:fill="E6E9EC"/>
+        <w:textAlignment w:val="baseline"/>
+      </w:pPr>
+      <w:r>
+        <w:t>    }</w:t>
+      </w:r>
+    </w:p>
+    <w:p>
+      <w:pPr>
+        <w:pStyle w:val="Heading2"/>
+      </w:pPr>
+      <w:r>
+        <w:t>Magic strings and other things</w:t>
+      </w:r>
+    </w:p>
+    <w:p>
+      <w:r>
+        <w:t xml:space="preserve">There are a couple of issues with this approach, the first being magic string, it is too easy for a typo to occur in the magic strings used, this could mean the key is never matched to a localized string, one of </w:t>
+      </w:r>
+      <w:r>
+        <w:lastRenderedPageBreak/>
+        <w:t xml:space="preserve">the other issues is using individual </w:t>
+      </w:r>
+      <w:proofErr w:type="spellStart"/>
+      <w:r>
+        <w:t>IStringLocalizer</w:t>
+      </w:r>
+      <w:proofErr w:type="spellEnd"/>
+      <w:r>
+        <w:t>&lt;T&gt; implementations. This prevents us from following the DRY principal where we would contain all strings in the same resource file and allow them to be reused.</w:t>
+      </w:r>
+    </w:p>
+    <w:p>
+      <w:r>
+        <w:t>It would also make translation easier for the translator as they would only have one file to work with instead of multiple smaller resource files.</w:t>
+      </w:r>
+    </w:p>
+    <w:p>
+      <w:r>
+        <w:t xml:space="preserve">A further side benefit is that resource translations is that they could be shared across multiple projects without any </w:t>
+      </w:r>
+      <w:proofErr w:type="gramStart"/>
+      <w:r>
+        <w:t>change,</w:t>
+      </w:r>
+      <w:proofErr w:type="gramEnd"/>
+      <w:r>
+        <w:t xml:space="preserve"> this could drastically reduce the cost of development.</w:t>
+      </w:r>
+    </w:p>
+    <w:p>
+      <w:r>
+        <w:t xml:space="preserve">By eliminating "Magic Strings" and using strongly typed resource names we ensure the application is free from the logical errors that can occur, replacing the </w:t>
+      </w:r>
+      <w:proofErr w:type="spellStart"/>
+      <w:r>
+        <w:t>IStringLocalizer</w:t>
+      </w:r>
+      <w:proofErr w:type="spellEnd"/>
+      <w:r>
+        <w:t xml:space="preserve"> and </w:t>
+      </w:r>
+      <w:proofErr w:type="spellStart"/>
+      <w:r>
+        <w:t>IStringLocalizerFactory</w:t>
+      </w:r>
+      <w:proofErr w:type="spellEnd"/>
+      <w:r>
+        <w:t xml:space="preserve"> we can enforce the use of single, shared library of localized strings, these can further be reused across multiple projects which decreases development costs and increases development time.</w:t>
+      </w:r>
+    </w:p>
+    <w:p>
+      <w:pPr>
+        <w:pStyle w:val="Heading2"/>
+      </w:pPr>
+      <w:r>
+        <w:t>Sharing Resources Translations</w:t>
+      </w:r>
+    </w:p>
+    <w:p>
+      <w:r>
+        <w:t xml:space="preserve">The .Net Core design allows developers to replace default behaviour by adding custom factory classes, step in </w:t>
+      </w:r>
+      <w:proofErr w:type="spellStart"/>
+      <w:r>
+        <w:t>IStringLocalizerFactory</w:t>
+      </w:r>
+      <w:proofErr w:type="spellEnd"/>
+      <w:r>
+        <w:t xml:space="preserve">. This interface allows us to override the default behaviour and provides the ability to use a shared resource library. We would also need to create our own instances of </w:t>
+      </w:r>
+      <w:proofErr w:type="spellStart"/>
+      <w:r>
+        <w:t>IStringLocalizer</w:t>
+      </w:r>
+      <w:proofErr w:type="spellEnd"/>
+      <w:r>
+        <w:t xml:space="preserve"> and </w:t>
+      </w:r>
+      <w:proofErr w:type="spellStart"/>
+      <w:r>
+        <w:t>IStringLocalizer</w:t>
+      </w:r>
+      <w:proofErr w:type="spellEnd"/>
+      <w:r>
+        <w:t>&lt;T&gt;.</w:t>
+      </w:r>
+    </w:p>
+    <w:p>
+      <w:r>
+        <w:t xml:space="preserve">A custom implementation of </w:t>
+      </w:r>
+      <w:proofErr w:type="spellStart"/>
+      <w:r>
+        <w:t>IStringLocalizerFactory</w:t>
+      </w:r>
+      <w:proofErr w:type="spellEnd"/>
+      <w:r>
+        <w:t xml:space="preserve"> is also required and will create the new </w:t>
+      </w:r>
+      <w:proofErr w:type="spellStart"/>
+      <w:r>
+        <w:t>StringLocalizer</w:t>
+      </w:r>
+      <w:proofErr w:type="spellEnd"/>
+      <w:r>
+        <w:t xml:space="preserve"> instances, the type of resource i.e. </w:t>
+      </w:r>
+      <w:proofErr w:type="spellStart"/>
+      <w:r>
+        <w:t>IStringLocalizer</w:t>
+      </w:r>
+      <w:proofErr w:type="spellEnd"/>
+      <w:r>
+        <w:t>&lt;T&gt; is not used in the regular sense as we are now using a global resource.</w:t>
+      </w:r>
+    </w:p>
+    <w:p>
+      <w:pPr>
+        <w:pStyle w:val="Heading2"/>
+      </w:pPr>
+      <w:r>
+        <w:t>Culture Selection</w:t>
+      </w:r>
+    </w:p>
+    <w:p>
+      <w:pPr>
+        <w:pStyle w:val="NormalWeb"/>
+        <w:shd w:val="clear" w:color="auto" w:fill="FFFFFF"/>
+        <w:textAlignment w:val="baseline"/>
+      </w:pPr>
+      <w:r>
+        <w:t>The middleware used natively already sets the current threads UI culture for us, so we can use that to obtain the correct culture to display to the user.</w:t>
+      </w:r>
+    </w:p>
+    <w:p>
+      <w:pPr>
+        <w:pStyle w:val="Heading2"/>
+      </w:pPr>
+      <w:r>
+        <w:t>Strongly Typed Resource Name</w:t>
+      </w:r>
+    </w:p>
+    <w:p>
+      <w:r>
+        <w:t xml:space="preserve">As previously mentioned, having "Magic Strings" is not the best </w:t>
+      </w:r>
+      <w:proofErr w:type="gramStart"/>
+      <w:r>
+        <w:t>solution,</w:t>
+      </w:r>
+      <w:proofErr w:type="gramEnd"/>
+      <w:r>
+        <w:t xml:space="preserve"> it can be broken by a simple typo. However, using a shared resource project means developers can take advantage of the system generated static </w:t>
+      </w:r>
+      <w:proofErr w:type="gramStart"/>
+      <w:r>
+        <w:t>string, that</w:t>
+      </w:r>
+      <w:proofErr w:type="gramEnd"/>
+      <w:r>
+        <w:t xml:space="preserve"> is automatically generated for each resource. The only issue remaining is that you cannot add static strings within an attribute constructor. To overcome this, the C# </w:t>
+      </w:r>
+      <w:proofErr w:type="spellStart"/>
+      <w:r>
+        <w:t>nameof</w:t>
+      </w:r>
+      <w:proofErr w:type="spellEnd"/>
+      <w:r>
+        <w:t xml:space="preserve"> language feature can be </w:t>
+      </w:r>
+      <w:proofErr w:type="gramStart"/>
+      <w:r>
+        <w:t>used,</w:t>
+      </w:r>
+      <w:proofErr w:type="gramEnd"/>
+      <w:r>
+        <w:t xml:space="preserve"> this function obtains the name of a variable, type or member.</w:t>
+      </w:r>
+    </w:p>
+    <w:p>
+      <w:pPr>
+        <w:pStyle w:val="Heading2"/>
+      </w:pPr>
+      <w:r>
+        <w:t>Strongly Typed Data Annotations</w:t>
+      </w:r>
+    </w:p>
+    <w:p>
+      <w:r>
+        <w:t xml:space="preserve">By leveraging strongly typed resource string names we can completely eliminate the need for magic strings which are used to display the required message and Display names. Favouring instead the strongly typed names using </w:t>
+      </w:r>
+      <w:proofErr w:type="spellStart"/>
+      <w:r>
+        <w:t>nameof</w:t>
+      </w:r>
+      <w:proofErr w:type="spellEnd"/>
+      <w:r>
+        <w:t>, this ensures that the language string we want is there, otherwise the application will fail to compile.</w:t>
+      </w:r>
+    </w:p>
+    <w:p>
+      <w:pPr>
+        <w:pStyle w:val="HTMLPreformatted"/>
+        <w:shd w:val="clear" w:color="auto" w:fill="E6E9EC"/>
+        <w:textAlignment w:val="baseline"/>
+        <w:rPr>
+          <w:rStyle w:val="Emphasis"/>
+          <w:sz w:val="18"/>
+          <w:szCs w:val="18"/>
+        </w:rPr>
+      </w:pPr>
+      <w:r>
+        <w:rPr>
+          <w:rStyle w:val="Emphasis"/>
+          <w:sz w:val="18"/>
+          <w:szCs w:val="18"/>
+        </w:rPr>
+        <w:lastRenderedPageBreak/>
+        <w:t xml:space="preserve">    </w:t>
+      </w:r>
+      <w:proofErr w:type="gramStart"/>
+      <w:r>
+        <w:rPr>
+          <w:rStyle w:val="Emphasis"/>
+          <w:sz w:val="18"/>
+          <w:szCs w:val="18"/>
+        </w:rPr>
+        <w:t>public</w:t>
+      </w:r>
+      <w:proofErr w:type="gramEnd"/>
+      <w:r>
+        <w:rPr>
+          <w:rStyle w:val="Emphasis"/>
+          <w:sz w:val="18"/>
+          <w:szCs w:val="18"/>
+        </w:rPr>
+        <w:t xml:space="preserve"> sealed class </w:t>
+      </w:r>
+      <w:proofErr w:type="spellStart"/>
+      <w:r>
+        <w:rPr>
+          <w:rStyle w:val="Emphasis"/>
+          <w:sz w:val="18"/>
+          <w:szCs w:val="18"/>
+        </w:rPr>
+        <w:t>LoginViewModel</w:t>
+      </w:r>
+      <w:proofErr w:type="spellEnd"/>
+    </w:p>
+    <w:p>
+      <w:pPr>
+        <w:pStyle w:val="HTMLPreformatted"/>
+        <w:shd w:val="clear" w:color="auto" w:fill="E6E9EC"/>
+        <w:textAlignment w:val="baseline"/>
+        <w:rPr>
+          <w:rStyle w:val="Emphasis"/>
+          <w:sz w:val="18"/>
+          <w:szCs w:val="18"/>
+        </w:rPr>
+      </w:pPr>
+      <w:r>
+        <w:rPr>
+          <w:rStyle w:val="Emphasis"/>
+          <w:sz w:val="18"/>
+          <w:szCs w:val="18"/>
+        </w:rPr>
+        <w:t>    {</w:t>
+      </w:r>
+    </w:p>
+    <w:p>
+      <w:pPr>
+        <w:pStyle w:val="HTMLPreformatted"/>
+        <w:shd w:val="clear" w:color="auto" w:fill="E6E9EC"/>
+        <w:textAlignment w:val="baseline"/>
+        <w:rPr>
+          <w:rStyle w:val="Emphasis"/>
+          <w:sz w:val="18"/>
+          <w:szCs w:val="18"/>
+        </w:rPr>
+      </w:pPr>
+      <w:r>
+        <w:rPr>
+          <w:rStyle w:val="Emphasis"/>
+          <w:sz w:val="18"/>
+          <w:szCs w:val="18"/>
+        </w:rPr>
+        <w:t>        [</w:t>
+      </w:r>
+      <w:proofErr w:type="gramStart"/>
+      <w:r>
+        <w:rPr>
+          <w:rStyle w:val="Emphasis"/>
+          <w:sz w:val="18"/>
+          <w:szCs w:val="18"/>
+        </w:rPr>
+        <w:t>Required(</w:t>
+      </w:r>
+      <w:proofErr w:type="spellStart"/>
+      <w:proofErr w:type="gramEnd"/>
+      <w:r>
+        <w:rPr>
+          <w:rStyle w:val="Emphasis"/>
+          <w:sz w:val="18"/>
+          <w:szCs w:val="18"/>
+        </w:rPr>
+        <w:t>ErrorMessage</w:t>
+      </w:r>
+      <w:proofErr w:type="spellEnd"/>
+      <w:r>
+        <w:rPr>
+          <w:rStyle w:val="Emphasis"/>
+          <w:sz w:val="18"/>
+          <w:szCs w:val="18"/>
+        </w:rPr>
+        <w:t xml:space="preserve"> = </w:t>
+      </w:r>
+      <w:proofErr w:type="spellStart"/>
+      <w:r>
+        <w:rPr>
+          <w:rStyle w:val="Emphasis"/>
+          <w:sz w:val="18"/>
+          <w:szCs w:val="18"/>
+        </w:rPr>
+        <w:t>nameof</w:t>
+      </w:r>
+      <w:proofErr w:type="spellEnd"/>
+      <w:r>
+        <w:rPr>
+          <w:rStyle w:val="Emphasis"/>
+          <w:sz w:val="18"/>
+          <w:szCs w:val="18"/>
+        </w:rPr>
+        <w:t>(</w:t>
+      </w:r>
+      <w:proofErr w:type="spellStart"/>
+      <w:r>
+        <w:rPr>
+          <w:rStyle w:val="Emphasis"/>
+          <w:sz w:val="18"/>
+          <w:szCs w:val="18"/>
+        </w:rPr>
+        <w:t>Languages.LanguageStrings.PleaseEnterUserNameOrEmail</w:t>
+      </w:r>
+      <w:proofErr w:type="spellEnd"/>
+      <w:r>
+        <w:rPr>
+          <w:rStyle w:val="Emphasis"/>
+          <w:sz w:val="18"/>
+          <w:szCs w:val="18"/>
+        </w:rPr>
+        <w:t>))]</w:t>
+      </w:r>
+    </w:p>
+    <w:p>
+      <w:pPr>
+        <w:pStyle w:val="HTMLPreformatted"/>
+        <w:shd w:val="clear" w:color="auto" w:fill="E6E9EC"/>
+        <w:textAlignment w:val="baseline"/>
+        <w:rPr>
+          <w:rStyle w:val="Emphasis"/>
+          <w:sz w:val="18"/>
+          <w:szCs w:val="18"/>
+        </w:rPr>
+      </w:pPr>
+      <w:r>
+        <w:rPr>
+          <w:rStyle w:val="Emphasis"/>
+          <w:sz w:val="18"/>
+          <w:szCs w:val="18"/>
+        </w:rPr>
+        <w:t>        [</w:t>
+      </w:r>
+      <w:proofErr w:type="gramStart"/>
+      <w:r>
+        <w:rPr>
+          <w:rStyle w:val="Emphasis"/>
+          <w:sz w:val="18"/>
+          <w:szCs w:val="18"/>
+        </w:rPr>
+        <w:t>Display(</w:t>
+      </w:r>
+      <w:proofErr w:type="gramEnd"/>
+      <w:r>
+        <w:rPr>
+          <w:rStyle w:val="Emphasis"/>
+          <w:sz w:val="18"/>
+          <w:szCs w:val="18"/>
+        </w:rPr>
+        <w:t xml:space="preserve">Name = </w:t>
+      </w:r>
+      <w:proofErr w:type="spellStart"/>
+      <w:r>
+        <w:rPr>
+          <w:rStyle w:val="Emphasis"/>
+          <w:sz w:val="18"/>
+          <w:szCs w:val="18"/>
+        </w:rPr>
+        <w:t>nameof</w:t>
+      </w:r>
+      <w:proofErr w:type="spellEnd"/>
+      <w:r>
+        <w:rPr>
+          <w:rStyle w:val="Emphasis"/>
+          <w:sz w:val="18"/>
+          <w:szCs w:val="18"/>
+        </w:rPr>
+        <w:t>(</w:t>
+      </w:r>
+      <w:proofErr w:type="spellStart"/>
+      <w:r>
+        <w:rPr>
+          <w:rStyle w:val="Emphasis"/>
+          <w:sz w:val="18"/>
+          <w:szCs w:val="18"/>
+        </w:rPr>
+        <w:t>Languages.LanguageStrings.Username</w:t>
+      </w:r>
+      <w:proofErr w:type="spellEnd"/>
+      <w:r>
+        <w:rPr>
+          <w:rStyle w:val="Emphasis"/>
+          <w:sz w:val="18"/>
+          <w:szCs w:val="18"/>
+        </w:rPr>
+        <w:t>))]</w:t>
+      </w:r>
+    </w:p>
+    <w:p>
+      <w:pPr>
+        <w:pStyle w:val="HTMLPreformatted"/>
+        <w:shd w:val="clear" w:color="auto" w:fill="E6E9EC"/>
+        <w:textAlignment w:val="baseline"/>
+        <w:rPr>
+          <w:rStyle w:val="Emphasis"/>
+          <w:sz w:val="18"/>
+          <w:szCs w:val="18"/>
+        </w:rPr>
+      </w:pPr>
+      <w:r>
+        <w:rPr>
+          <w:rStyle w:val="Emphasis"/>
+          <w:sz w:val="18"/>
+          <w:szCs w:val="18"/>
+        </w:rPr>
+        <w:t xml:space="preserve">        </w:t>
+      </w:r>
+      <w:proofErr w:type="gramStart"/>
+      <w:r>
+        <w:rPr>
+          <w:rStyle w:val="Emphasis"/>
+          <w:sz w:val="18"/>
+          <w:szCs w:val="18"/>
+        </w:rPr>
+        <w:t>public</w:t>
+      </w:r>
+      <w:proofErr w:type="gramEnd"/>
+      <w:r>
+        <w:rPr>
+          <w:rStyle w:val="Emphasis"/>
+          <w:sz w:val="18"/>
+          <w:szCs w:val="18"/>
+        </w:rPr>
+        <w:t xml:space="preserve"> string Username { get; set; }</w:t>
+      </w:r>
+    </w:p>
+    <w:p>
+      <w:pPr>
+        <w:pStyle w:val="HTMLPreformatted"/>
+        <w:shd w:val="clear" w:color="auto" w:fill="E6E9EC"/>
+        <w:textAlignment w:val="baseline"/>
+        <w:rPr>
+          <w:rStyle w:val="Emphasis"/>
+          <w:sz w:val="18"/>
+          <w:szCs w:val="18"/>
+        </w:rPr>
+      </w:pPr>
+    </w:p>
+    <w:p>
+      <w:pPr>
+        <w:pStyle w:val="HTMLPreformatted"/>
+        <w:shd w:val="clear" w:color="auto" w:fill="E6E9EC"/>
+        <w:textAlignment w:val="baseline"/>
+        <w:rPr>
+          <w:rStyle w:val="Emphasis"/>
+          <w:sz w:val="18"/>
+          <w:szCs w:val="18"/>
+        </w:rPr>
+      </w:pPr>
+      <w:r>
+        <w:rPr>
+          <w:rStyle w:val="Emphasis"/>
+          <w:sz w:val="18"/>
+          <w:szCs w:val="18"/>
+        </w:rPr>
+        <w:t>        [</w:t>
+      </w:r>
+      <w:proofErr w:type="gramStart"/>
+      <w:r>
+        <w:rPr>
+          <w:rStyle w:val="Emphasis"/>
+          <w:sz w:val="18"/>
+          <w:szCs w:val="18"/>
+        </w:rPr>
+        <w:t>Required(</w:t>
+      </w:r>
+      <w:proofErr w:type="spellStart"/>
+      <w:proofErr w:type="gramEnd"/>
+      <w:r>
+        <w:rPr>
+          <w:rStyle w:val="Emphasis"/>
+          <w:sz w:val="18"/>
+          <w:szCs w:val="18"/>
+        </w:rPr>
+        <w:t>ErrorMessage</w:t>
+      </w:r>
+      <w:proofErr w:type="spellEnd"/>
+      <w:r>
+        <w:rPr>
+          <w:rStyle w:val="Emphasis"/>
+          <w:sz w:val="18"/>
+          <w:szCs w:val="18"/>
+        </w:rPr>
+        <w:t xml:space="preserve"> = </w:t>
+      </w:r>
+      <w:proofErr w:type="spellStart"/>
+      <w:r>
+        <w:rPr>
+          <w:rStyle w:val="Emphasis"/>
+          <w:sz w:val="18"/>
+          <w:szCs w:val="18"/>
+        </w:rPr>
+        <w:t>nameof</w:t>
+      </w:r>
+      <w:proofErr w:type="spellEnd"/>
+      <w:r>
+        <w:rPr>
+          <w:rStyle w:val="Emphasis"/>
+          <w:sz w:val="18"/>
+          <w:szCs w:val="18"/>
+        </w:rPr>
+        <w:t>(</w:t>
+      </w:r>
+      <w:proofErr w:type="spellStart"/>
+      <w:r>
+        <w:rPr>
+          <w:rStyle w:val="Emphasis"/>
+          <w:sz w:val="18"/>
+          <w:szCs w:val="18"/>
+        </w:rPr>
+        <w:t>Languages.LanguageStrings.PleaseEnterPassword</w:t>
+      </w:r>
+      <w:proofErr w:type="spellEnd"/>
+      <w:r>
+        <w:rPr>
+          <w:rStyle w:val="Emphasis"/>
+          <w:sz w:val="18"/>
+          <w:szCs w:val="18"/>
+        </w:rPr>
+        <w:t>))]</w:t>
+      </w:r>
+    </w:p>
+    <w:p>
+      <w:pPr>
+        <w:pStyle w:val="HTMLPreformatted"/>
+        <w:shd w:val="clear" w:color="auto" w:fill="E6E9EC"/>
+        <w:textAlignment w:val="baseline"/>
+        <w:rPr>
+          <w:rStyle w:val="Emphasis"/>
+          <w:sz w:val="18"/>
+          <w:szCs w:val="18"/>
+        </w:rPr>
+      </w:pPr>
+      <w:r>
+        <w:rPr>
+          <w:rStyle w:val="Emphasis"/>
+          <w:sz w:val="18"/>
+          <w:szCs w:val="18"/>
+        </w:rPr>
+        <w:t>        [</w:t>
+      </w:r>
+      <w:proofErr w:type="gramStart"/>
+      <w:r>
+        <w:rPr>
+          <w:rStyle w:val="Emphasis"/>
+          <w:sz w:val="18"/>
+          <w:szCs w:val="18"/>
+        </w:rPr>
+        <w:t>Display(</w:t>
+      </w:r>
+      <w:proofErr w:type="gramEnd"/>
+      <w:r>
+        <w:rPr>
+          <w:rStyle w:val="Emphasis"/>
+          <w:sz w:val="18"/>
+          <w:szCs w:val="18"/>
+        </w:rPr>
+        <w:t xml:space="preserve">Name = </w:t>
+      </w:r>
+      <w:proofErr w:type="spellStart"/>
+      <w:r>
+        <w:rPr>
+          <w:rStyle w:val="Emphasis"/>
+          <w:sz w:val="18"/>
+          <w:szCs w:val="18"/>
+        </w:rPr>
+        <w:t>nameof</w:t>
+      </w:r>
+      <w:proofErr w:type="spellEnd"/>
+      <w:r>
+        <w:rPr>
+          <w:rStyle w:val="Emphasis"/>
+          <w:sz w:val="18"/>
+          <w:szCs w:val="18"/>
+        </w:rPr>
+        <w:t>(</w:t>
+      </w:r>
+      <w:proofErr w:type="spellStart"/>
+      <w:r>
+        <w:rPr>
+          <w:rStyle w:val="Emphasis"/>
+          <w:sz w:val="18"/>
+          <w:szCs w:val="18"/>
+        </w:rPr>
+        <w:t>Languages.LanguageStrings.Password</w:t>
+      </w:r>
+      <w:proofErr w:type="spellEnd"/>
+      <w:r>
+        <w:rPr>
+          <w:rStyle w:val="Emphasis"/>
+          <w:sz w:val="18"/>
+          <w:szCs w:val="18"/>
+        </w:rPr>
+        <w:t>))]</w:t>
+      </w:r>
+    </w:p>
+    <w:p>
+      <w:pPr>
+        <w:pStyle w:val="HTMLPreformatted"/>
+        <w:shd w:val="clear" w:color="auto" w:fill="E6E9EC"/>
+        <w:textAlignment w:val="baseline"/>
+        <w:rPr>
+          <w:rStyle w:val="Emphasis"/>
+          <w:sz w:val="18"/>
+          <w:szCs w:val="18"/>
+        </w:rPr>
+      </w:pPr>
+      <w:r>
+        <w:rPr>
+          <w:rStyle w:val="Emphasis"/>
+          <w:sz w:val="18"/>
+          <w:szCs w:val="18"/>
+        </w:rPr>
+        <w:t xml:space="preserve">        </w:t>
+      </w:r>
+      <w:proofErr w:type="gramStart"/>
+      <w:r>
+        <w:rPr>
+          <w:rStyle w:val="Emphasis"/>
+          <w:sz w:val="18"/>
+          <w:szCs w:val="18"/>
+        </w:rPr>
+        <w:t>public</w:t>
+      </w:r>
+      <w:proofErr w:type="gramEnd"/>
+      <w:r>
+        <w:rPr>
+          <w:rStyle w:val="Emphasis"/>
+          <w:sz w:val="18"/>
+          <w:szCs w:val="18"/>
+        </w:rPr>
+        <w:t xml:space="preserve"> string Password { get; set; }</w:t>
+      </w:r>
+    </w:p>
+    <w:p>
+      <w:pPr>
+        <w:pStyle w:val="HTMLPreformatted"/>
+        <w:shd w:val="clear" w:color="auto" w:fill="E6E9EC"/>
+        <w:textAlignment w:val="baseline"/>
+        <w:rPr>
+          <w:rStyle w:val="Emphasis"/>
+          <w:sz w:val="18"/>
+          <w:szCs w:val="18"/>
+        </w:rPr>
+      </w:pPr>
+      <w:r>
+        <w:rPr>
+          <w:rStyle w:val="Emphasis"/>
+          <w:sz w:val="18"/>
+          <w:szCs w:val="18"/>
+        </w:rPr>
+        <w:t>    }</w:t>
+      </w:r>
+    </w:p>
+    <w:p>
+      <w:pPr>
+        <w:pStyle w:val="HTMLPreformatted"/>
+        <w:shd w:val="clear" w:color="auto" w:fill="E6E9EC"/>
+        <w:textAlignment w:val="baseline"/>
+        <w:rPr>
+          <w:rStyle w:val="Emphasis"/>
+        </w:rPr>
+      </w:pPr>
+    </w:p>
+    <w:p>
+      <w:pPr>
+        <w:pStyle w:val="Heading2"/>
+      </w:pPr>
+      <w:r>
+        <w:t>Strongly Typed View Localization Strings</w:t>
+      </w:r>
+    </w:p>
+    <w:p>
+      <w:r>
+        <w:t xml:space="preserve">The following example demonstrates using a strongly typed string resource name with an existing </w:t>
+      </w:r>
+      <w:proofErr w:type="spellStart"/>
+      <w:r>
+        <w:t>IViewLocalizer</w:t>
+      </w:r>
+      <w:proofErr w:type="spellEnd"/>
       <w:r>
         <w:t>.</w:t>
       </w:r>
     </w:p>
     <w:p>
-      <w:r>
-        <w:t>This method is used to notify registered listeners that an event has been raised and is generally used in order to obtain a response.  If called then the active thread is blocked whilst processing is completed.</w:t>
-      </w:r>
-    </w:p>
-    <w:p>
-      <w:pPr>
-        <w:pStyle w:val="Heading5"/>
-      </w:pPr>
-      <w:r>
-        <w:t>Parameters</w:t>
-      </w:r>
-    </w:p>
-    <w:p>
+      <w:pPr>
+        <w:pStyle w:val="HTMLPreformatted"/>
+        <w:shd w:val="clear" w:color="auto" w:fill="E6E9EC"/>
+        <w:textAlignment w:val="baseline"/>
+      </w:pPr>
+      <w:r>
+        <w:t xml:space="preserve">@model </w:t>
+      </w:r>
+      <w:proofErr w:type="spellStart"/>
+      <w:r>
+        <w:t>LoginPlugin.Models.LoginViewModel</w:t>
+      </w:r>
+      <w:proofErr w:type="spellEnd"/>
+    </w:p>
+    <w:p>
+      <w:pPr>
+        <w:pStyle w:val="HTMLPreformatted"/>
+        <w:shd w:val="clear" w:color="auto" w:fill="E6E9EC"/>
+        <w:textAlignment w:val="baseline"/>
+      </w:pPr>
+      <w:r>
+        <w:t xml:space="preserve">@inject </w:t>
+      </w:r>
+      <w:proofErr w:type="spellStart"/>
+      <w:r>
+        <w:t>Microsoft.AspNetCore.Mvc.Localization.IViewLocalizer</w:t>
+      </w:r>
+      <w:proofErr w:type="spellEnd"/>
+      <w:r>
+        <w:t xml:space="preserve"> Localizer</w:t>
+      </w:r>
+    </w:p>
+    <w:p>
+      <w:pPr>
+        <w:pStyle w:val="HTMLPreformatted"/>
+        <w:shd w:val="clear" w:color="auto" w:fill="E6E9EC"/>
+        <w:textAlignment w:val="baseline"/>
+      </w:pPr>
+      <w:r>
+        <w:t>@{</w:t>
+      </w:r>
+    </w:p>
+    <w:p>
+      <w:pPr>
+        <w:pStyle w:val="HTMLPreformatted"/>
+        <w:shd w:val="clear" w:color="auto" w:fill="E6E9EC"/>
+        <w:textAlignment w:val="baseline"/>
+      </w:pPr>
+      <w:r>
+        <w:t xml:space="preserve">    </w:t>
+      </w:r>
       <w:proofErr w:type="spellStart"/>
       <w:proofErr w:type="gramStart"/>
       <w:r>
-        <w:t>eventId</w:t>
-      </w:r>
-      <w:proofErr w:type="spellEnd"/>
+        <w:t>ViewData</w:t>
+      </w:r>
+      <w:proofErr w:type="spellEnd"/>
+      <w:r>
+        <w:t>[</w:t>
+      </w:r>
       <w:proofErr w:type="gramEnd"/>
       <w:r>
-        <w:t xml:space="preserve">: in string – the name of the event being raised. </w:t>
-      </w:r>
-    </w:p>
-    <w:p>
-      <w:r>
-        <w:t>Param1: in object – user defined parameter.</w:t>
-      </w:r>
-    </w:p>
-    <w:p>
-      <w:r>
-        <w:t>Param2: in object – user defined parameter.</w:t>
-      </w:r>
-      <w:r>
-        <w:t xml:space="preserve"> </w:t>
-      </w:r>
-    </w:p>
-    <w:p/>
+        <w:rPr>
+          <w:rStyle w:val="hljs-string"/>
+          <w:color w:val="E61E89"/>
+          <w:bdr w:val="none" w:sz="0" w:space="0" w:color="auto" w:frame="1"/>
+        </w:rPr>
+        <w:t>"Title"</w:t>
+      </w:r>
+      <w:r>
+        <w:t xml:space="preserve">] = </w:t>
+      </w:r>
+      <w:r>
+        <w:rPr>
+          <w:rStyle w:val="hljs-string"/>
+          <w:color w:val="E61E89"/>
+          <w:bdr w:val="none" w:sz="0" w:space="0" w:color="auto" w:frame="1"/>
+        </w:rPr>
+        <w:t>"Index"</w:t>
+      </w:r>
+      <w:r>
+        <w:t>;</w:t>
+      </w:r>
+    </w:p>
+    <w:p>
+      <w:pPr>
+        <w:pStyle w:val="HTMLPreformatted"/>
+        <w:shd w:val="clear" w:color="auto" w:fill="E6E9EC"/>
+        <w:textAlignment w:val="baseline"/>
+      </w:pPr>
+      <w:r>
+        <w:t>}</w:t>
+      </w:r>
+    </w:p>
+    <w:p>
+      <w:pPr>
+        <w:pStyle w:val="HTMLPreformatted"/>
+        <w:shd w:val="clear" w:color="auto" w:fill="E6E9EC"/>
+        <w:textAlignment w:val="baseline"/>
+      </w:pPr>
+    </w:p>
+    <w:p>
+      <w:pPr>
+        <w:pStyle w:val="HTMLPreformatted"/>
+        <w:shd w:val="clear" w:color="auto" w:fill="E6E9EC"/>
+        <w:textAlignment w:val="baseline"/>
+      </w:pPr>
+      <w:r>
+        <w:t>&lt;h2&gt;</w:t>
+      </w:r>
+      <w:proofErr w:type="gramStart"/>
+      <w:r>
+        <w:t>@Localizer[</w:t>
+      </w:r>
+      <w:proofErr w:type="spellStart"/>
+      <w:proofErr w:type="gramEnd"/>
+      <w:r>
+        <w:t>nameof</w:t>
+      </w:r>
+      <w:proofErr w:type="spellEnd"/>
+      <w:r>
+        <w:t>(</w:t>
+      </w:r>
+      <w:proofErr w:type="spellStart"/>
+      <w:r>
+        <w:t>Languages.LanguageStrings.Login</w:t>
+      </w:r>
+      <w:proofErr w:type="spellEnd"/>
+      <w:r>
+        <w:t>)]&lt;/h2&gt;</w:t>
+      </w:r>
+    </w:p>
+    <w:p>
+      <w:pPr>
+        <w:pStyle w:val="Heading2"/>
+      </w:pPr>
+      <w:r>
+        <w:t>Strongly Typed Controllers</w:t>
+      </w:r>
+    </w:p>
+    <w:p>
+      <w:r>
+        <w:t xml:space="preserve">Within controllers we have two options, we can pass in an </w:t>
+      </w:r>
+      <w:proofErr w:type="spellStart"/>
+      <w:r>
+        <w:t>IStringLocalizer</w:t>
+      </w:r>
+      <w:proofErr w:type="spellEnd"/>
+      <w:r>
+        <w:t xml:space="preserve"> instance as we would before and reference the string using </w:t>
+      </w:r>
+      <w:proofErr w:type="spellStart"/>
+      <w:r>
+        <w:t>nameof</w:t>
+      </w:r>
+      <w:proofErr w:type="spellEnd"/>
+      <w:r>
+        <w:t>, like above, or directly reference the static string created in the resource file.</w:t>
+      </w:r>
+    </w:p>
+    <w:p>
+      <w:pPr>
+        <w:pStyle w:val="HTMLPreformatted"/>
+        <w:shd w:val="clear" w:color="auto" w:fill="E6E9EC"/>
+        <w:textAlignment w:val="baseline"/>
+      </w:pPr>
+      <w:proofErr w:type="gramStart"/>
+      <w:r>
+        <w:t>ModelState.AddModelError(</w:t>
+      </w:r>
+      <w:proofErr w:type="gramEnd"/>
+      <w:r>
+        <w:t>String.Empty, Languages.LanguageStrings.InvalidUsernameOrPassword);</w:t>
+      </w:r>
+    </w:p>
+    <w:p>
+      <w:pPr>
+        <w:shd w:val="clear" w:color="auto" w:fill="FFFFFF"/>
+        <w:textAlignment w:val="baseline"/>
+      </w:pPr>
+    </w:p>
     <w:p/>
     <w:p/>
     <w:p>
@@ -14314,28 +15742,311 @@
     </w:p>
     <w:p>
       <w:pPr>
-        <w:rPr>
-          <w:kern w:val="32"/>
-          <w:sz w:val="32"/>
-          <w:szCs w:val="32"/>
-        </w:rPr>
-      </w:pPr>
-      <w:r>
-        <w:br w:type="page"/>
-      </w:r>
-    </w:p>
-    <w:p>
-      <w:pPr>
-        <w:pStyle w:val="Heading1"/>
+        <w:pStyle w:val="Heading2"/>
+      </w:pPr>
+      <w:r>
+        <w:t>Installing Bad Egg Middleware</w:t>
+      </w:r>
+    </w:p>
+    <w:p>
+      <w:pPr>
+        <w:widowControl w:val="0"/>
+        <w:autoSpaceDE w:val="0"/>
+        <w:autoSpaceDN w:val="0"/>
+        <w:adjustRightInd w:val="0"/>
+        <w:rPr>
+          <w:rFonts w:cs="Calibri"/>
+        </w:rPr>
       </w:pPr>
       <w:bookmarkStart w:id="65" w:name="_Toc8763066"/>
       <w:r>
-        <w:lastRenderedPageBreak/>
-        <w:t>Breadcrumb Plugin</w:t>
-      </w:r>
-      <w:bookmarkEnd w:id="65"/>
-    </w:p>
-    <w:p/>
+        <w:rPr>
+          <w:rFonts w:cs="Calibri"/>
+        </w:rPr>
+        <w:t>Bad Egg</w:t>
+      </w:r>
+      <w:r>
+        <w:rPr>
+          <w:rFonts w:cs="Calibri"/>
+        </w:rPr>
+        <w:t xml:space="preserve"> is available from </w:t>
+      </w:r>
+      <w:proofErr w:type="spellStart"/>
+      <w:r>
+        <w:rPr>
+          <w:rFonts w:cs="Calibri"/>
+        </w:rPr>
+        <w:t>nuget</w:t>
+      </w:r>
+      <w:proofErr w:type="spellEnd"/>
+      <w:r>
+        <w:rPr>
+          <w:rFonts w:cs="Calibri"/>
+        </w:rPr>
+        <w:t xml:space="preserve"> and can be installed from:</w:t>
+      </w:r>
+    </w:p>
+    <w:p>
+      <w:pPr>
+        <w:widowControl w:val="0"/>
+        <w:autoSpaceDE w:val="0"/>
+        <w:autoSpaceDN w:val="0"/>
+        <w:adjustRightInd w:val="0"/>
+        <w:rPr>
+          <w:rFonts w:cs="Calibri"/>
+        </w:rPr>
+      </w:pPr>
+      <w:r>
+        <w:rPr>
+          <w:rFonts w:cs="Calibri"/>
+        </w:rPr>
+        <w:t xml:space="preserve">PM&gt; Install-Package </w:t>
+      </w:r>
+      <w:proofErr w:type="spellStart"/>
+      <w:r>
+        <w:rPr>
+          <w:rFonts w:cs="Calibri"/>
+        </w:rPr>
+        <w:t>BadEgg.Plugin</w:t>
+      </w:r>
+      <w:proofErr w:type="spellEnd"/>
+      <w:r>
+        <w:rPr>
+          <w:rFonts w:cs="Calibri"/>
+        </w:rPr>
+        <w:t xml:space="preserve"> -Version 2.1.0</w:t>
+      </w:r>
+    </w:p>
+    <w:p>
+      <w:pPr>
+        <w:widowControl w:val="0"/>
+        <w:autoSpaceDE w:val="0"/>
+        <w:autoSpaceDN w:val="0"/>
+        <w:adjustRightInd w:val="0"/>
+        <w:rPr>
+          <w:rFonts w:cs="Calibri"/>
+          <w:lang w:val="da"/>
+        </w:rPr>
+      </w:pPr>
+      <w:proofErr w:type="gramStart"/>
+      <w:r>
+        <w:rPr>
+          <w:rFonts w:cs="Calibri"/>
+        </w:rPr>
+        <w:t xml:space="preserve">Where version 2.1.0 </w:t>
+      </w:r>
+      <w:r>
+        <w:rPr>
+          <w:rFonts w:cs="Calibri"/>
+        </w:rPr>
+        <w:t>represents</w:t>
+      </w:r>
+      <w:r>
+        <w:rPr>
+          <w:rFonts w:cs="Calibri"/>
+        </w:rPr>
+        <w:t xml:space="preserve"> the latest current version.</w:t>
+      </w:r>
+      <w:proofErr w:type="gramEnd"/>
+      <w:r>
+        <w:rPr>
+          <w:rFonts w:cs="Calibri"/>
+        </w:rPr>
+        <w:t xml:space="preserve">  It is recommended that you upgrade to the latest available version for your platform.  </w:t>
+      </w:r>
+      <w:r>
+        <w:rPr>
+          <w:rFonts w:cs="Calibri"/>
+          <w:lang w:val="da"/>
+        </w:rPr>
+        <w:t>Currently the plugin manager supports:</w:t>
+      </w:r>
+    </w:p>
+    <w:p>
+      <w:pPr>
+        <w:widowControl w:val="0"/>
+        <w:numPr>
+          <w:ilvl w:val="0"/>
+          <w:numId w:val="1"/>
+        </w:numPr>
+        <w:autoSpaceDE w:val="0"/>
+        <w:autoSpaceDN w:val="0"/>
+        <w:adjustRightInd w:val="0"/>
+        <w:ind w:left="720" w:hanging="360"/>
+        <w:rPr>
+          <w:rFonts w:cs="Calibri"/>
+          <w:lang w:val="da"/>
+        </w:rPr>
+      </w:pPr>
+      <w:r>
+        <w:rPr>
+          <w:rFonts w:cs="Calibri"/>
+          <w:lang w:val="da"/>
+        </w:rPr>
+        <w:t>Net Core 2.1</w:t>
+      </w:r>
+    </w:p>
+    <w:p>
+      <w:pPr>
+        <w:widowControl w:val="0"/>
+        <w:numPr>
+          <w:ilvl w:val="0"/>
+          <w:numId w:val="1"/>
+        </w:numPr>
+        <w:autoSpaceDE w:val="0"/>
+        <w:autoSpaceDN w:val="0"/>
+        <w:adjustRightInd w:val="0"/>
+        <w:ind w:left="720" w:hanging="360"/>
+        <w:rPr>
+          <w:rFonts w:cs="Calibri"/>
+          <w:lang w:val="da"/>
+        </w:rPr>
+      </w:pPr>
+      <w:r>
+        <w:rPr>
+          <w:rFonts w:cs="Calibri"/>
+          <w:lang w:val="da"/>
+        </w:rPr>
+        <w:t>Net Core 2.2</w:t>
+      </w:r>
+    </w:p>
+    <w:p>
+      <w:pPr>
+        <w:widowControl w:val="0"/>
+        <w:numPr>
+          <w:ilvl w:val="0"/>
+          <w:numId w:val="1"/>
+        </w:numPr>
+        <w:autoSpaceDE w:val="0"/>
+        <w:autoSpaceDN w:val="0"/>
+        <w:adjustRightInd w:val="0"/>
+        <w:ind w:left="720" w:hanging="360"/>
+        <w:rPr>
+          <w:rFonts w:cs="Calibri"/>
+          <w:lang w:val="da"/>
+        </w:rPr>
+      </w:pPr>
+      <w:r>
+        <w:rPr>
+          <w:rFonts w:cs="Calibri"/>
+          <w:lang w:val="da"/>
+        </w:rPr>
+        <w:t xml:space="preserve">Net Core 3.0 </w:t>
+      </w:r>
+    </w:p>
+    <w:p>
+      <w:pPr>
+        <w:widowControl w:val="0"/>
+        <w:numPr>
+          <w:ilvl w:val="0"/>
+          <w:numId w:val="1"/>
+        </w:numPr>
+        <w:autoSpaceDE w:val="0"/>
+        <w:autoSpaceDN w:val="0"/>
+        <w:adjustRightInd w:val="0"/>
+        <w:ind w:left="720" w:hanging="360"/>
+        <w:rPr>
+          <w:rFonts w:cs="Calibri"/>
+          <w:lang w:val="da"/>
+        </w:rPr>
+      </w:pPr>
+      <w:r>
+        <w:rPr>
+          <w:rFonts w:cs="Calibri"/>
+          <w:lang w:val="da"/>
+        </w:rPr>
+        <w:t>Net Framework 4.6.1</w:t>
+      </w:r>
+    </w:p>
+    <w:p>
+      <w:pPr>
+        <w:widowControl w:val="0"/>
+        <w:autoSpaceDE w:val="0"/>
+        <w:autoSpaceDN w:val="0"/>
+        <w:adjustRightInd w:val="0"/>
+        <w:rPr>
+          <w:rFonts w:cs="Calibri"/>
+          <w:lang w:val="da"/>
+        </w:rPr>
+      </w:pPr>
+      <w:r>
+        <w:rPr>
+          <w:rFonts w:cs="Calibri"/>
+          <w:lang w:val="da"/>
+        </w:rPr>
+        <w:t xml:space="preserve">If used as part of the plugin manager then no configuration is required, it will be loaded and its services will be automatically added to the middleware layer.  To use independently you would need to </w:t>
+      </w:r>
+      <w:r>
+        <w:rPr>
+          <w:rFonts w:cs="Calibri"/>
+          <w:lang w:val="da"/>
+        </w:rPr>
+        <w:t>manually register the IipManagement interface and manually addthe library to the middleware by calling use middleware:</w:t>
+      </w:r>
+    </w:p>
+    <w:p>
+      <w:pPr>
+        <w:widowControl w:val="0"/>
+        <w:autoSpaceDE w:val="0"/>
+        <w:autoSpaceDN w:val="0"/>
+        <w:adjustRightInd w:val="0"/>
+        <w:rPr>
+          <w:rFonts w:cs="Calibri"/>
+          <w:lang w:val="da"/>
+        </w:rPr>
+      </w:pPr>
+      <w:proofErr w:type="spellStart"/>
+      <w:r>
+        <w:rPr>
+          <w:rFonts w:ascii="Consolas" w:hAnsi="Consolas" w:cs="Consolas"/>
+          <w:color w:val="000000"/>
+          <w:sz w:val="19"/>
+          <w:szCs w:val="19"/>
+        </w:rPr>
+        <w:t>app.UseMiddleware</w:t>
+      </w:r>
+      <w:proofErr w:type="spellEnd"/>
+      <w:r>
+        <w:rPr>
+          <w:rFonts w:ascii="Consolas" w:hAnsi="Consolas" w:cs="Consolas"/>
+          <w:color w:val="000000"/>
+          <w:sz w:val="19"/>
+          <w:szCs w:val="19"/>
+        </w:rPr>
+        <w:t>&lt;</w:t>
+      </w:r>
+      <w:proofErr w:type="spellStart"/>
+      <w:r>
+        <w:rPr>
+          <w:rFonts w:ascii="Consolas" w:hAnsi="Consolas" w:cs="Consolas"/>
+          <w:color w:val="000000"/>
+          <w:sz w:val="19"/>
+          <w:szCs w:val="19"/>
+        </w:rPr>
+        <w:t>BadEggMiddleware</w:t>
+      </w:r>
+      <w:proofErr w:type="spellEnd"/>
+      <w:proofErr w:type="gramStart"/>
+      <w:r>
+        <w:rPr>
+          <w:rFonts w:ascii="Consolas" w:hAnsi="Consolas" w:cs="Consolas"/>
+          <w:color w:val="000000"/>
+          <w:sz w:val="19"/>
+          <w:szCs w:val="19"/>
+        </w:rPr>
+        <w:t>&gt;(</w:t>
+      </w:r>
+      <w:proofErr w:type="gramEnd"/>
+      <w:r>
+        <w:rPr>
+          <w:rFonts w:ascii="Consolas" w:hAnsi="Consolas" w:cs="Consolas"/>
+          <w:color w:val="000000"/>
+          <w:sz w:val="19"/>
+          <w:szCs w:val="19"/>
+        </w:rPr>
+        <w:t>);</w:t>
+      </w:r>
+    </w:p>
     <w:p>
       <w:pPr>
         <w:spacing w:after="0" w:line="240" w:lineRule="auto"/>
@@ -14356,14 +16067,30 @@
       <w:pPr>
         <w:pStyle w:val="Heading1"/>
       </w:pPr>
-      <w:bookmarkStart w:id="66" w:name="_Toc8763067"/>
       <w:r>
         <w:lastRenderedPageBreak/>
-        <w:t>Cache Control Plugin</w:t>
-      </w:r>
+        <w:t>Breadcrumb Plugin</w:t>
+      </w:r>
+      <w:bookmarkEnd w:id="65"/>
+    </w:p>
+    <w:p>
+      <w:r>
+        <w:t>The breadcrumb plugin provides a very simple but effective method of providing controllers with breadcrumb data</w:t>
+      </w:r>
+      <w:r>
+        <w:t xml:space="preserve"> for display within views</w:t>
+      </w:r>
+      <w:r>
+        <w:t>.</w:t>
+      </w:r>
+    </w:p>
+    <w:p>
+      <w:r>
+        <w:t>Building breadcrumbs is no more difficult than adding a Breadcrumb attribute to the public action method on a controller.</w:t>
+      </w:r>
+      <w:bookmarkStart w:id="66" w:name="_GoBack"/>
       <w:bookmarkEnd w:id="66"/>
     </w:p>
-    <w:p/>
     <w:p>
       <w:pPr>
         <w:spacing w:after="0" w:line="240" w:lineRule="auto"/>
@@ -14384,10 +16111,10 @@
       <w:pPr>
         <w:pStyle w:val="Heading1"/>
       </w:pPr>
-      <w:bookmarkStart w:id="67" w:name="_Toc8763068"/>
+      <w:bookmarkStart w:id="67" w:name="_Toc8763067"/>
       <w:r>
         <w:lastRenderedPageBreak/>
-        <w:t>Company Plugin</w:t>
+        <w:t>Cache Control Plugin</w:t>
       </w:r>
       <w:bookmarkEnd w:id="67"/>
     </w:p>
@@ -14412,10 +16139,10 @@
       <w:pPr>
         <w:pStyle w:val="Heading1"/>
       </w:pPr>
-      <w:bookmarkStart w:id="68" w:name="_Toc8763069"/>
+      <w:bookmarkStart w:id="68" w:name="_Toc8763068"/>
       <w:r>
         <w:lastRenderedPageBreak/>
-        <w:t>Error Manager</w:t>
+        <w:t>Company Plugin</w:t>
       </w:r>
       <w:bookmarkEnd w:id="68"/>
     </w:p>
@@ -14440,18 +16167,10 @@
       <w:pPr>
         <w:pStyle w:val="Heading1"/>
       </w:pPr>
-      <w:bookmarkStart w:id="69" w:name="_Toc8763070"/>
+      <w:bookmarkStart w:id="69" w:name="_Toc8763069"/>
       <w:r>
         <w:lastRenderedPageBreak/>
-        <w:t xml:space="preserve">Geo </w:t>
-      </w:r>
-      <w:proofErr w:type="spellStart"/>
-      <w:r>
-        <w:t>Ip</w:t>
-      </w:r>
-      <w:proofErr w:type="spellEnd"/>
-      <w:r>
-        <w:t xml:space="preserve"> Plugin</w:t>
+        <w:t>Error Manager</w:t>
       </w:r>
       <w:bookmarkEnd w:id="69"/>
     </w:p>
@@ -14476,10 +16195,18 @@
       <w:pPr>
         <w:pStyle w:val="Heading1"/>
       </w:pPr>
-      <w:bookmarkStart w:id="70" w:name="_Toc8763071"/>
+      <w:bookmarkStart w:id="70" w:name="_Toc8763070"/>
       <w:r>
         <w:lastRenderedPageBreak/>
-        <w:t>Helpdesk Plugin</w:t>
+        <w:t xml:space="preserve">Geo </w:t>
+      </w:r>
+      <w:proofErr w:type="spellStart"/>
+      <w:r>
+        <w:t>Ip</w:t>
+      </w:r>
+      <w:proofErr w:type="spellEnd"/>
+      <w:r>
+        <w:t xml:space="preserve"> Plugin</w:t>
       </w:r>
       <w:bookmarkEnd w:id="70"/>
     </w:p>
@@ -14504,10 +16231,10 @@
       <w:pPr>
         <w:pStyle w:val="Heading1"/>
       </w:pPr>
-      <w:bookmarkStart w:id="71" w:name="_Toc8763072"/>
+      <w:bookmarkStart w:id="71" w:name="_Toc8763071"/>
       <w:r>
         <w:lastRenderedPageBreak/>
-        <w:t>Login Plugin</w:t>
+        <w:t>Helpdesk Plugin</w:t>
       </w:r>
       <w:bookmarkEnd w:id="71"/>
     </w:p>
@@ -14532,10 +16259,24 @@
       <w:pPr>
         <w:pStyle w:val="Heading1"/>
       </w:pPr>
-      <w:bookmarkStart w:id="72" w:name="_Toc8763073"/>
       <w:r>
         <w:lastRenderedPageBreak/>
-        <w:t>Memory Cache Plugin</w:t>
+        <w:t>Localization Plugin</w:t>
+      </w:r>
+    </w:p>
+    <w:p>
+      <w:r>
+        <w:br w:type="page"/>
+      </w:r>
+    </w:p>
+    <w:p>
+      <w:pPr>
+        <w:pStyle w:val="Heading1"/>
+      </w:pPr>
+      <w:bookmarkStart w:id="72" w:name="_Toc8763072"/>
+      <w:r>
+        <w:lastRenderedPageBreak/>
+        <w:t>Login Plugin</w:t>
       </w:r>
       <w:bookmarkEnd w:id="72"/>
     </w:p>
@@ -14560,10 +16301,10 @@
       <w:pPr>
         <w:pStyle w:val="Heading1"/>
       </w:pPr>
-      <w:bookmarkStart w:id="73" w:name="_Toc8763074"/>
+      <w:bookmarkStart w:id="73" w:name="_Toc8763073"/>
       <w:r>
         <w:lastRenderedPageBreak/>
-        <w:t>Plugin Middleware</w:t>
+        <w:t>Memory Cache Plugin</w:t>
       </w:r>
       <w:bookmarkEnd w:id="73"/>
     </w:p>
@@ -14588,10 +16329,10 @@
       <w:pPr>
         <w:pStyle w:val="Heading1"/>
       </w:pPr>
-      <w:bookmarkStart w:id="74" w:name="_Toc8763075"/>
+      <w:bookmarkStart w:id="74" w:name="_Toc8763074"/>
       <w:r>
         <w:lastRenderedPageBreak/>
-        <w:t>Products Plugin</w:t>
+        <w:t>Plugin Middleware</w:t>
       </w:r>
       <w:bookmarkEnd w:id="74"/>
     </w:p>
@@ -14616,18 +16357,10 @@
       <w:pPr>
         <w:pStyle w:val="Heading1"/>
       </w:pPr>
-      <w:bookmarkStart w:id="75" w:name="_Toc8763076"/>
+      <w:bookmarkStart w:id="75" w:name="_Toc8763075"/>
       <w:r>
         <w:lastRenderedPageBreak/>
-        <w:t xml:space="preserve">Restrict </w:t>
-      </w:r>
-      <w:proofErr w:type="spellStart"/>
-      <w:r>
-        <w:t>Ip</w:t>
-      </w:r>
-      <w:proofErr w:type="spellEnd"/>
-      <w:r>
-        <w:t xml:space="preserve"> Plugin</w:t>
+        <w:t>Products Plugin</w:t>
       </w:r>
       <w:bookmarkEnd w:id="75"/>
     </w:p>
@@ -14652,11 +16385,14 @@
       <w:pPr>
         <w:pStyle w:val="Heading1"/>
       </w:pPr>
-      <w:bookmarkStart w:id="76" w:name="_Toc8763077"/>
-      <w:proofErr w:type="spellStart"/>
+      <w:bookmarkStart w:id="76" w:name="_Toc8763076"/>
       <w:r>
         <w:lastRenderedPageBreak/>
-        <w:t>Seo</w:t>
+        <w:t xml:space="preserve">Restrict </w:t>
+      </w:r>
+      <w:proofErr w:type="spellStart"/>
+      <w:r>
+        <w:t>Ip</w:t>
       </w:r>
       <w:proofErr w:type="spellEnd"/>
       <w:r>
@@ -14664,6 +16400,7 @@
       </w:r>
       <w:bookmarkEnd w:id="76"/>
     </w:p>
+    <w:p/>
     <w:p>
       <w:pPr>
         <w:spacing w:after="0" w:line="240" w:lineRule="auto"/>
@@ -14679,23 +16416,55 @@
       <w:r>
         <w:br w:type="page"/>
       </w:r>
-      <w:bookmarkStart w:id="77" w:name="_Toc8237106"/>
-      <w:bookmarkStart w:id="78" w:name="_Toc8237648"/>
-      <w:bookmarkStart w:id="79" w:name="_Toc8237710"/>
     </w:p>
     <w:p>
       <w:pPr>
         <w:pStyle w:val="Heading1"/>
       </w:pPr>
-      <w:bookmarkStart w:id="80" w:name="_Toc8763078"/>
+      <w:bookmarkStart w:id="77" w:name="_Toc8763077"/>
+      <w:proofErr w:type="spellStart"/>
+      <w:r>
+        <w:lastRenderedPageBreak/>
+        <w:t>Seo</w:t>
+      </w:r>
+      <w:proofErr w:type="spellEnd"/>
+      <w:r>
+        <w:t xml:space="preserve"> Plugin</w:t>
+      </w:r>
+      <w:bookmarkEnd w:id="77"/>
+    </w:p>
+    <w:p>
+      <w:pPr>
+        <w:spacing w:after="0" w:line="240" w:lineRule="auto"/>
+        <w:rPr>
+          <w:rFonts w:ascii="Cambria" w:hAnsi="Cambria"/>
+          <w:b/>
+          <w:bCs/>
+          <w:kern w:val="32"/>
+          <w:sz w:val="32"/>
+          <w:szCs w:val="32"/>
+        </w:rPr>
+      </w:pPr>
+      <w:r>
+        <w:br w:type="page"/>
+      </w:r>
+      <w:bookmarkStart w:id="78" w:name="_Toc8237106"/>
+      <w:bookmarkStart w:id="79" w:name="_Toc8237648"/>
+      <w:bookmarkStart w:id="80" w:name="_Toc8237710"/>
+    </w:p>
+    <w:p>
+      <w:pPr>
+        <w:pStyle w:val="Heading1"/>
+      </w:pPr>
+      <w:bookmarkStart w:id="81" w:name="_Toc8763078"/>
       <w:r>
         <w:lastRenderedPageBreak/>
         <w:t>Shared Plugin Features</w:t>
       </w:r>
-      <w:bookmarkEnd w:id="77"/>
       <w:bookmarkEnd w:id="78"/>
       <w:bookmarkEnd w:id="79"/>
       <w:bookmarkEnd w:id="80"/>
+      <w:bookmarkEnd w:id="81"/>
     </w:p>
     <w:p>
       <w:pPr>
@@ -14808,13 +16577,13 @@
       <w:pPr>
         <w:pStyle w:val="Heading2"/>
       </w:pPr>
-      <w:bookmarkStart w:id="81" w:name="_Toc8763079"/>
+      <w:bookmarkStart w:id="82" w:name="_Toc8763079"/>
       <w:proofErr w:type="spellStart"/>
       <w:r>
         <w:lastRenderedPageBreak/>
         <w:t>IBreadcrumbService</w:t>
       </w:r>
-      <w:bookmarkEnd w:id="81"/>
+      <w:bookmarkEnd w:id="82"/>
       <w:proofErr w:type="spellEnd"/>
     </w:p>
     <w:p/>
@@ -14839,13 +16608,13 @@
       <w:pPr>
         <w:pStyle w:val="Heading2"/>
       </w:pPr>
-      <w:bookmarkStart w:id="82" w:name="_Toc8763080"/>
+      <w:bookmarkStart w:id="83" w:name="_Toc8763080"/>
       <w:proofErr w:type="spellStart"/>
       <w:r>
         <w:lastRenderedPageBreak/>
         <w:t>IConfigureApplicationBulder</w:t>
       </w:r>
-      <w:bookmarkEnd w:id="82"/>
+      <w:bookmarkEnd w:id="83"/>
       <w:proofErr w:type="spellEnd"/>
     </w:p>
     <w:p/>
@@ -14870,13 +16639,13 @@
       <w:pPr>
         <w:pStyle w:val="Heading2"/>
       </w:pPr>
-      <w:bookmarkStart w:id="83" w:name="_Toc8763081"/>
+      <w:bookmarkStart w:id="84" w:name="_Toc8763081"/>
       <w:proofErr w:type="spellStart"/>
       <w:r>
         <w:lastRenderedPageBreak/>
         <w:t>IConfigureMvcBuilder</w:t>
       </w:r>
-      <w:bookmarkEnd w:id="83"/>
+      <w:bookmarkEnd w:id="84"/>
       <w:proofErr w:type="spellEnd"/>
     </w:p>
     <w:p/>
@@ -14901,13 +16670,13 @@
       <w:pPr>
         <w:pStyle w:val="Heading2"/>
       </w:pPr>
-      <w:bookmarkStart w:id="84" w:name="_Toc8763082"/>
+      <w:bookmarkStart w:id="85" w:name="_Toc8763082"/>
       <w:proofErr w:type="spellStart"/>
       <w:r>
         <w:lastRenderedPageBreak/>
         <w:t>ICultureProvider</w:t>
       </w:r>
-      <w:bookmarkEnd w:id="84"/>
+      <w:bookmarkEnd w:id="85"/>
       <w:proofErr w:type="spellEnd"/>
     </w:p>
     <w:p/>
@@ -14932,13 +16701,13 @@
       <w:pPr>
         <w:pStyle w:val="Heading2"/>
       </w:pPr>
-      <w:bookmarkStart w:id="85" w:name="_Toc8763083"/>
+      <w:bookmarkStart w:id="86" w:name="_Toc8763083"/>
       <w:proofErr w:type="spellStart"/>
       <w:r>
         <w:lastRenderedPageBreak/>
         <w:t>IErrorManager</w:t>
       </w:r>
-      <w:bookmarkEnd w:id="85"/>
+      <w:bookmarkEnd w:id="86"/>
       <w:proofErr w:type="spellEnd"/>
     </w:p>
     <w:p/>
@@ -14963,13 +16732,13 @@
       <w:pPr>
         <w:pStyle w:val="Heading2"/>
       </w:pPr>
-      <w:bookmarkStart w:id="86" w:name="_Toc8763084"/>
+      <w:bookmarkStart w:id="87" w:name="_Toc8763084"/>
       <w:proofErr w:type="spellStart"/>
       <w:r>
         <w:lastRenderedPageBreak/>
         <w:t>IGeoIpDataService</w:t>
       </w:r>
-      <w:bookmarkEnd w:id="86"/>
+      <w:bookmarkEnd w:id="87"/>
       <w:proofErr w:type="spellEnd"/>
     </w:p>
     <w:p/>
@@ -14994,13 +16763,13 @@
       <w:pPr>
         <w:pStyle w:val="Heading2"/>
       </w:pPr>
-      <w:bookmarkStart w:id="87" w:name="_Toc8763085"/>
+      <w:bookmarkStart w:id="88" w:name="_Toc8763085"/>
       <w:proofErr w:type="spellStart"/>
       <w:r>
         <w:lastRenderedPageBreak/>
         <w:t>IGeoIpProvider</w:t>
       </w:r>
-      <w:bookmarkEnd w:id="87"/>
+      <w:bookmarkEnd w:id="88"/>
       <w:proofErr w:type="spellEnd"/>
     </w:p>
     <w:p/>
@@ -15025,13 +16794,13 @@
       <w:pPr>
         <w:pStyle w:val="Heading2"/>
       </w:pPr>
-      <w:bookmarkStart w:id="88" w:name="_Toc8763086"/>
+      <w:bookmarkStart w:id="89" w:name="_Toc8763086"/>
       <w:proofErr w:type="spellStart"/>
       <w:r>
         <w:lastRenderedPageBreak/>
         <w:t>IGeoIpStatisticsUpdate</w:t>
       </w:r>
-      <w:bookmarkEnd w:id="88"/>
+      <w:bookmarkEnd w:id="89"/>
       <w:proofErr w:type="spellEnd"/>
     </w:p>
     <w:p/>
@@ -15056,13 +16825,13 @@
       <w:pPr>
         <w:pStyle w:val="Heading2"/>
       </w:pPr>
-      <w:bookmarkStart w:id="89" w:name="_Toc8763087"/>
+      <w:bookmarkStart w:id="90" w:name="_Toc8763087"/>
       <w:proofErr w:type="spellStart"/>
       <w:r>
         <w:lastRenderedPageBreak/>
         <w:t>IInitialiseEvents</w:t>
       </w:r>
-      <w:bookmarkEnd w:id="89"/>
+      <w:bookmarkEnd w:id="90"/>
       <w:proofErr w:type="spellEnd"/>
     </w:p>
     <w:p>
@@ -15135,13 +16904,13 @@
       <w:pPr>
         <w:pStyle w:val="Heading2"/>
       </w:pPr>
-      <w:bookmarkStart w:id="90" w:name="_Toc8763088"/>
+      <w:bookmarkStart w:id="91" w:name="_Toc8763088"/>
       <w:proofErr w:type="spellStart"/>
       <w:r>
         <w:lastRenderedPageBreak/>
         <w:t>IIpManagement</w:t>
       </w:r>
-      <w:bookmarkEnd w:id="90"/>
+      <w:bookmarkEnd w:id="91"/>
       <w:proofErr w:type="spellEnd"/>
     </w:p>
     <w:p>
@@ -15781,13 +17550,13 @@
       <w:pPr>
         <w:pStyle w:val="Heading2"/>
       </w:pPr>
-      <w:bookmarkStart w:id="91" w:name="_Toc8763089"/>
+      <w:bookmarkStart w:id="92" w:name="_Toc8763089"/>
       <w:proofErr w:type="spellStart"/>
       <w:r>
         <w:lastRenderedPageBreak/>
         <w:t>IIpValidation</w:t>
       </w:r>
-      <w:bookmarkEnd w:id="91"/>
+      <w:bookmarkEnd w:id="92"/>
       <w:proofErr w:type="spellEnd"/>
     </w:p>
     <w:p>
@@ -16437,210 +18206,192 @@
         <w:t>:</w:t>
       </w:r>
       <w:r>
+        <w:t xml:space="preserve"> in string</w:t>
+      </w:r>
+      <w:r>
+        <w:t xml:space="preserve"> – The </w:t>
+      </w:r>
+      <w:proofErr w:type="spellStart"/>
+      <w:r>
+        <w:t>ip</w:t>
+      </w:r>
+      <w:proofErr w:type="spellEnd"/>
+      <w:r>
+        <w:t xml:space="preserve"> address which is being reported.</w:t>
+      </w:r>
+    </w:p>
+    <w:p>
+      <w:proofErr w:type="gramStart"/>
+      <w:r>
+        <w:t>hits</w:t>
+      </w:r>
+      <w:proofErr w:type="gramEnd"/>
+      <w:r>
+        <w:t xml:space="preserve">: </w:t>
+      </w:r>
+      <w:r>
+        <w:t>in double</w:t>
+      </w:r>
+      <w:r>
+        <w:t xml:space="preserve"> – Average requests per minute.</w:t>
+      </w:r>
+    </w:p>
+    <w:p>
+      <w:proofErr w:type="gramStart"/>
+      <w:r>
+        <w:t>requests</w:t>
+      </w:r>
+      <w:proofErr w:type="gramEnd"/>
+      <w:r>
+        <w:t xml:space="preserve">: </w:t>
+      </w:r>
+      <w:r>
+        <w:t xml:space="preserve">in </w:t>
+      </w:r>
+      <w:proofErr w:type="spellStart"/>
+      <w:r>
+        <w:t>ulong</w:t>
+      </w:r>
+      <w:proofErr w:type="spellEnd"/>
+      <w:r>
+        <w:t xml:space="preserve"> – Total number of requests.</w:t>
+      </w:r>
+    </w:p>
+    <w:p>
+      <w:proofErr w:type="gramStart"/>
+      <w:r>
+        <w:t>duration</w:t>
+      </w:r>
+      <w:proofErr w:type="gramEnd"/>
+      <w:r>
+        <w:t xml:space="preserve">: </w:t>
+      </w:r>
+      <w:r>
+        <w:t>in</w:t>
+      </w:r>
+      <w:r>
         <w:t xml:space="preserve"> </w:t>
       </w:r>
+      <w:proofErr w:type="spellStart"/>
+      <w:r>
+        <w:t>TimeSpan</w:t>
+      </w:r>
+      <w:proofErr w:type="spellEnd"/>
+      <w:r>
+        <w:t xml:space="preserve"> – Total duration the </w:t>
+      </w:r>
+      <w:proofErr w:type="spellStart"/>
+      <w:r>
+        <w:t>Ip</w:t>
+      </w:r>
+      <w:proofErr w:type="spellEnd"/>
+      <w:r>
+        <w:t xml:space="preserve"> address has been active.</w:t>
+      </w:r>
+    </w:p>
+    <w:p>
+      <w:pPr>
+        <w:pStyle w:val="Heading4"/>
+      </w:pPr>
+      <w:proofErr w:type="spellStart"/>
+      <w:r>
+        <w:t>ConnectionReport</w:t>
+      </w:r>
+      <w:proofErr w:type="spellEnd"/>
+    </w:p>
+    <w:p>
+      <w:r>
+        <w:t>Result: void.  This method does not return a value.</w:t>
+      </w:r>
+    </w:p>
+    <w:p>
+      <w:r>
+        <w:t xml:space="preserve">This method is called should an </w:t>
+      </w:r>
+      <w:proofErr w:type="spellStart"/>
+      <w:r>
+        <w:t>Ip</w:t>
+      </w:r>
+      <w:proofErr w:type="spellEnd"/>
+      <w:r>
+        <w:t xml:space="preserve"> address raise enough warnings to warrant reporting on.  These warnings are in the category of possible hack attempt, hack attempt, possible </w:t>
+      </w:r>
+      <w:proofErr w:type="spellStart"/>
+      <w:r>
+        <w:t>sql</w:t>
+      </w:r>
+      <w:proofErr w:type="spellEnd"/>
+      <w:r>
+        <w:t xml:space="preserve"> injection etc.</w:t>
+      </w:r>
+    </w:p>
+    <w:p>
+      <w:pPr>
+        <w:pStyle w:val="Heading5"/>
+      </w:pPr>
+      <w:r>
+        <w:t>Parameters</w:t>
+      </w:r>
+    </w:p>
+    <w:p>
+      <w:proofErr w:type="spellStart"/>
+      <w:proofErr w:type="gramStart"/>
+      <w:r>
+        <w:t>ipAddress</w:t>
+      </w:r>
+      <w:proofErr w:type="spellEnd"/>
+      <w:proofErr w:type="gramEnd"/>
+      <w:r>
+        <w:t>:</w:t>
+      </w:r>
+      <w:r>
+        <w:t xml:space="preserve"> in string</w:t>
+      </w:r>
+      <w:r>
+        <w:t xml:space="preserve"> – </w:t>
+      </w:r>
+      <w:proofErr w:type="spellStart"/>
+      <w:r>
+        <w:t>Ip</w:t>
+      </w:r>
+      <w:proofErr w:type="spellEnd"/>
+      <w:r>
+        <w:t xml:space="preserve"> address being reported.</w:t>
+      </w:r>
+    </w:p>
+    <w:p>
+      <w:proofErr w:type="spellStart"/>
+      <w:proofErr w:type="gramStart"/>
+      <w:r>
+        <w:t>queryString</w:t>
+      </w:r>
+      <w:proofErr w:type="spellEnd"/>
+      <w:proofErr w:type="gramEnd"/>
+      <w:r>
+        <w:t xml:space="preserve">: </w:t>
+      </w:r>
       <w:r>
         <w:t>in string</w:t>
       </w:r>
       <w:r>
-        <w:t xml:space="preserve"> – The </w:t>
-      </w:r>
-      <w:proofErr w:type="spellStart"/>
-      <w:r>
-        <w:t>ip</w:t>
-      </w:r>
-      <w:proofErr w:type="spellEnd"/>
-      <w:r>
-        <w:t xml:space="preserve"> address which is being reported.</w:t>
+        <w:t xml:space="preserve"> – The query string, or form input, that is being reported on.</w:t>
       </w:r>
     </w:p>
     <w:p>
       <w:proofErr w:type="gramStart"/>
       <w:r>
-        <w:t>hits</w:t>
+        <w:t>validation</w:t>
       </w:r>
       <w:proofErr w:type="gramEnd"/>
       <w:r>
-        <w:t>:</w:t>
+        <w:t xml:space="preserve">: </w:t>
+      </w:r>
+      <w:r>
+        <w:t>in</w:t>
       </w:r>
       <w:r>
         <w:t xml:space="preserve"> </w:t>
       </w:r>
-      <w:r>
-        <w:t>in double</w:t>
-      </w:r>
-      <w:r>
-        <w:t xml:space="preserve"> – Average requests per minute.</w:t>
-      </w:r>
-    </w:p>
-    <w:p>
-      <w:proofErr w:type="gramStart"/>
-      <w:r>
-        <w:t>requests</w:t>
-      </w:r>
-      <w:proofErr w:type="gramEnd"/>
-      <w:r>
-        <w:t>:</w:t>
-      </w:r>
-      <w:r>
-        <w:t xml:space="preserve"> </w:t>
-      </w:r>
-      <w:r>
-        <w:t xml:space="preserve">in </w:t>
-      </w:r>
-      <w:proofErr w:type="spellStart"/>
-      <w:r>
-        <w:t>ulong</w:t>
-      </w:r>
-      <w:proofErr w:type="spellEnd"/>
-      <w:r>
-        <w:t xml:space="preserve"> – Total number of requests.</w:t>
-      </w:r>
-    </w:p>
-    <w:p>
-      <w:proofErr w:type="gramStart"/>
-      <w:r>
-        <w:t>duration</w:t>
-      </w:r>
-      <w:proofErr w:type="gramEnd"/>
-      <w:r>
-        <w:t>:</w:t>
-      </w:r>
-      <w:r>
-        <w:t xml:space="preserve"> </w:t>
-      </w:r>
-      <w:r>
-        <w:t>in</w:t>
-      </w:r>
-      <w:r>
-        <w:t xml:space="preserve"> </w:t>
-      </w:r>
-      <w:proofErr w:type="spellStart"/>
-      <w:r>
-        <w:t>TimeSpan</w:t>
-      </w:r>
-      <w:proofErr w:type="spellEnd"/>
-      <w:r>
-        <w:t xml:space="preserve"> – Total duration the </w:t>
-      </w:r>
-      <w:proofErr w:type="spellStart"/>
-      <w:r>
-        <w:t>Ip</w:t>
-      </w:r>
-      <w:proofErr w:type="spellEnd"/>
-      <w:r>
-        <w:t xml:space="preserve"> address has been active.</w:t>
-      </w:r>
-    </w:p>
-    <w:p>
-      <w:pPr>
-        <w:pStyle w:val="Heading4"/>
-      </w:pPr>
-      <w:proofErr w:type="spellStart"/>
-      <w:r>
-        <w:t>ConnectionReport</w:t>
-      </w:r>
-      <w:proofErr w:type="spellEnd"/>
-    </w:p>
-    <w:p>
-      <w:r>
-        <w:t>Result: void.  This method does not return a value.</w:t>
-      </w:r>
-    </w:p>
-    <w:p>
-      <w:r>
-        <w:t xml:space="preserve">This method is called should an </w:t>
-      </w:r>
-      <w:proofErr w:type="spellStart"/>
-      <w:r>
-        <w:t>Ip</w:t>
-      </w:r>
-      <w:proofErr w:type="spellEnd"/>
-      <w:r>
-        <w:t xml:space="preserve"> address raise enough warnings to warrant reporting on.  These warnings are in the category of possible hack attempt, hack attempt, possible </w:t>
-      </w:r>
-      <w:proofErr w:type="spellStart"/>
-      <w:r>
-        <w:t>sql</w:t>
-      </w:r>
-      <w:proofErr w:type="spellEnd"/>
-      <w:r>
-        <w:t xml:space="preserve"> injection etc.</w:t>
-      </w:r>
-    </w:p>
-    <w:p>
-      <w:pPr>
-        <w:pStyle w:val="Heading5"/>
-      </w:pPr>
-      <w:r>
-        <w:t>Parameters</w:t>
-      </w:r>
-    </w:p>
-    <w:p>
-      <w:proofErr w:type="spellStart"/>
-      <w:proofErr w:type="gramStart"/>
-      <w:r>
-        <w:t>ipAddress</w:t>
-      </w:r>
-      <w:proofErr w:type="spellEnd"/>
-      <w:proofErr w:type="gramEnd"/>
-      <w:r>
-        <w:t>:</w:t>
-      </w:r>
-      <w:r>
-        <w:t xml:space="preserve"> in string</w:t>
-      </w:r>
-      <w:r>
-        <w:t xml:space="preserve"> – </w:t>
-      </w:r>
-      <w:proofErr w:type="spellStart"/>
-      <w:r>
-        <w:t>Ip</w:t>
-      </w:r>
-      <w:proofErr w:type="spellEnd"/>
-      <w:r>
-        <w:t xml:space="preserve"> address being reported.</w:t>
-      </w:r>
-    </w:p>
-    <w:p>
-      <w:proofErr w:type="spellStart"/>
-      <w:proofErr w:type="gramStart"/>
-      <w:r>
-        <w:t>queryString</w:t>
-      </w:r>
-      <w:proofErr w:type="spellEnd"/>
-      <w:proofErr w:type="gramEnd"/>
-      <w:r>
-        <w:t>:</w:t>
-      </w:r>
-      <w:r>
-        <w:t xml:space="preserve"> </w:t>
-      </w:r>
-      <w:r>
-        <w:t>in string</w:t>
-      </w:r>
-      <w:r>
-        <w:t xml:space="preserve"> – The query string, or form input, that is being reported on.</w:t>
-      </w:r>
-    </w:p>
-    <w:p>
-      <w:proofErr w:type="gramStart"/>
-      <w:r>
-        <w:t>validation</w:t>
-      </w:r>
-      <w:proofErr w:type="gramEnd"/>
-      <w:r>
-        <w:t>:</w:t>
-      </w:r>
-      <w:r>
-        <w:t xml:space="preserve"> </w:t>
-      </w:r>
-      <w:r>
-        <w:t>in</w:t>
-      </w:r>
-      <w:r>
-        <w:t xml:space="preserve"> </w:t>
-      </w:r>
       <w:proofErr w:type="spellStart"/>
       <w:r>
         <w:t>ValidateRequestResult</w:t>
@@ -16649,8 +18400,6 @@
       <w:r>
         <w:t xml:space="preserve"> – The results of validation.</w:t>
       </w:r>
-      <w:bookmarkStart w:id="92" w:name="_GoBack"/>
-      <w:bookmarkEnd w:id="92"/>
     </w:p>
     <w:p/>
     <w:p>
@@ -19327,6 +21076,83 @@
             <w:u w:val="single"/>
           </w:rPr>
           <w:t>https://softwareengineering.stackexchange.com/questions/298600/struggling-about-the-benefits-of-using-a-plugin-approach-in-a-industrial-softwar</w:t>
+        </w:r>
+      </w:hyperlink>
+    </w:p>
+    <w:p>
+      <w:pPr>
+        <w:pStyle w:val="NormalWeb"/>
+        <w:shd w:val="clear" w:color="auto" w:fill="FFFFFF"/>
+        <w:spacing w:before="0" w:after="0"/>
+        <w:textAlignment w:val="baseline"/>
+      </w:pPr>
+      <w:hyperlink r:id="rId19" w:tgtFrame="_blank" w:history="1">
+        <w:r>
+          <w:rPr>
+            <w:rStyle w:val="Hyperlink"/>
+            <w:color w:val="665ED0"/>
+            <w:sz w:val="30"/>
+            <w:szCs w:val="30"/>
+            <w:bdr w:val="none" w:sz="0" w:space="0" w:color="auto" w:frame="1"/>
+          </w:rPr>
+          <w:t>Globalization and localization in ASP.NET Core</w:t>
+        </w:r>
+      </w:hyperlink>
+    </w:p>
+    <w:p>
+      <w:pPr>
+        <w:pStyle w:val="NormalWeb"/>
+        <w:shd w:val="clear" w:color="auto" w:fill="FFFFFF"/>
+        <w:spacing w:before="0" w:after="0"/>
+        <w:textAlignment w:val="baseline"/>
+      </w:pPr>
+      <w:hyperlink r:id="rId20" w:tgtFrame="_blank" w:history="1">
+        <w:r>
+          <w:rPr>
+            <w:rStyle w:val="Hyperlink"/>
+            <w:color w:val="665ED0"/>
+            <w:sz w:val="30"/>
+            <w:szCs w:val="30"/>
+            <w:bdr w:val="none" w:sz="0" w:space="0" w:color="auto" w:frame="1"/>
+          </w:rPr>
+          <w:t>Adding Localisation to an ASP.NET Core applicatio</w:t>
+        </w:r>
+      </w:hyperlink>
+      <w:r>
+        <w:t>n</w:t>
+      </w:r>
+    </w:p>
+    <w:p>
+      <w:pPr>
+        <w:pStyle w:val="NormalWeb"/>
+        <w:shd w:val="clear" w:color="auto" w:fill="FFFFFF"/>
+        <w:spacing w:before="0" w:after="0"/>
+        <w:textAlignment w:val="baseline"/>
+      </w:pPr>
+      <w:hyperlink r:id="rId21" w:tgtFrame="_blank" w:history="1">
+        <w:proofErr w:type="spellStart"/>
+        <w:proofErr w:type="gramStart"/>
+        <w:r>
+          <w:rPr>
+            <w:rStyle w:val="Hyperlink"/>
+            <w:color w:val="665ED0"/>
+            <w:sz w:val="30"/>
+            <w:szCs w:val="30"/>
+            <w:bdr w:val="none" w:sz="0" w:space="0" w:color="auto" w:frame="1"/>
+          </w:rPr>
+          <w:t>nameof</w:t>
+        </w:r>
+        <w:proofErr w:type="spellEnd"/>
+        <w:proofErr w:type="gramEnd"/>
+        <w:r>
+          <w:rPr>
+            <w:rStyle w:val="Hyperlink"/>
+            <w:color w:val="665ED0"/>
+            <w:sz w:val="30"/>
+            <w:szCs w:val="30"/>
+            <w:bdr w:val="none" w:sz="0" w:space="0" w:color="auto" w:frame="1"/>
+          </w:rPr>
+          <w:t xml:space="preserve"> (C# Reference)</w:t>
         </w:r>
       </w:hyperlink>
     </w:p>
@@ -20131,6 +21957,122 @@
       <w:contextualSpacing/>
     </w:pPr>
   </w:style>
+  <w:style w:type="paragraph" w:styleId="HTMLPreformatted">
+    <w:name w:val="HTML Preformatted"/>
+    <w:basedOn w:val="Normal"/>
+    <w:link w:val="HTMLPreformattedChar"/>
+    <w:uiPriority w:val="99"/>
+    <w:semiHidden/>
+    <w:unhideWhenUsed/>
+    <w:rsid w:val="003F0ACB"/>
+    <w:pPr>
+      <w:tabs>
+        <w:tab w:val="left" w:pos="916"/>
+        <w:tab w:val="left" w:pos="1832"/>
+        <w:tab w:val="left" w:pos="2748"/>
+        <w:tab w:val="left" w:pos="3664"/>
+        <w:tab w:val="left" w:pos="4580"/>
+        <w:tab w:val="left" w:pos="5496"/>
+        <w:tab w:val="left" w:pos="6412"/>
+        <w:tab w:val="left" w:pos="7328"/>
+        <w:tab w:val="left" w:pos="8244"/>
+        <w:tab w:val="left" w:pos="9160"/>
+        <w:tab w:val="left" w:pos="10076"/>
+        <w:tab w:val="left" w:pos="10992"/>
+        <w:tab w:val="left" w:pos="11908"/>
+        <w:tab w:val="left" w:pos="12824"/>
+        <w:tab w:val="left" w:pos="13740"/>
+        <w:tab w:val="left" w:pos="14656"/>
+      </w:tabs>
+      <w:spacing w:after="0" w:line="240" w:lineRule="auto"/>
+    </w:pPr>
+    <w:rPr>
+      <w:rFonts w:ascii="Courier New" w:hAnsi="Courier New" w:cs="Courier New"/>
+      <w:sz w:val="20"/>
+      <w:szCs w:val="20"/>
+    </w:rPr>
+  </w:style>
+  <w:style w:type="character" w:customStyle="1" w:styleId="HTMLPreformattedChar">
+    <w:name w:val="HTML Preformatted Char"/>
+    <w:basedOn w:val="DefaultParagraphFont"/>
+    <w:link w:val="HTMLPreformatted"/>
+    <w:uiPriority w:val="99"/>
+    <w:semiHidden/>
+    <w:rsid w:val="003F0ACB"/>
+    <w:rPr>
+      <w:rFonts w:ascii="Courier New" w:hAnsi="Courier New" w:cs="Courier New"/>
+    </w:rPr>
+  </w:style>
+  <w:style w:type="character" w:customStyle="1" w:styleId="hljs-tag">
+    <w:name w:val="hljs-tag"/>
+    <w:basedOn w:val="DefaultParagraphFont"/>
+    <w:rsid w:val="003F0ACB"/>
+  </w:style>
+  <w:style w:type="character" w:customStyle="1" w:styleId="hljs-name">
+    <w:name w:val="hljs-name"/>
+    <w:basedOn w:val="DefaultParagraphFont"/>
+    <w:rsid w:val="003F0ACB"/>
+  </w:style>
+  <w:style w:type="character" w:customStyle="1" w:styleId="hljs-keyword">
+    <w:name w:val="hljs-keyword"/>
+    <w:basedOn w:val="DefaultParagraphFont"/>
+    <w:rsid w:val="003F0ACB"/>
+  </w:style>
+  <w:style w:type="character" w:customStyle="1" w:styleId="hljs-title">
+    <w:name w:val="hljs-title"/>
+    <w:basedOn w:val="DefaultParagraphFont"/>
+    <w:rsid w:val="003F0ACB"/>
+  </w:style>
+  <w:style w:type="character" w:customStyle="1" w:styleId="hljs-function">
+    <w:name w:val="hljs-function"/>
+    <w:basedOn w:val="DefaultParagraphFont"/>
+    <w:rsid w:val="003F0ACB"/>
+  </w:style>
+  <w:style w:type="character" w:customStyle="1" w:styleId="hljs-params">
+    <w:name w:val="hljs-params"/>
+    <w:basedOn w:val="DefaultParagraphFont"/>
+    <w:rsid w:val="003F0ACB"/>
+  </w:style>
+  <w:style w:type="character" w:customStyle="1" w:styleId="hljs-string">
+    <w:name w:val="hljs-string"/>
+    <w:basedOn w:val="DefaultParagraphFont"/>
+    <w:rsid w:val="003F0ACB"/>
+  </w:style>
+  <w:style w:type="character" w:customStyle="1" w:styleId="hljs-meta">
+    <w:name w:val="hljs-meta"/>
+    <w:basedOn w:val="DefaultParagraphFont"/>
+    <w:rsid w:val="003F0ACB"/>
+  </w:style>
+  <w:style w:type="paragraph" w:styleId="BalloonText">
+    <w:name w:val="Balloon Text"/>
+    <w:basedOn w:val="Normal"/>
+    <w:link w:val="BalloonTextChar"/>
+    <w:uiPriority w:val="99"/>
+    <w:semiHidden/>
+    <w:unhideWhenUsed/>
+    <w:rsid w:val="003F0ACB"/>
+    <w:pPr>
+      <w:spacing w:after="0" w:line="240" w:lineRule="auto"/>
+    </w:pPr>
+    <w:rPr>
+      <w:rFonts w:ascii="Tahoma" w:hAnsi="Tahoma" w:cs="Tahoma"/>
+      <w:sz w:val="16"/>
+      <w:szCs w:val="16"/>
+    </w:rPr>
+  </w:style>
+  <w:style w:type="character" w:customStyle="1" w:styleId="BalloonTextChar">
+    <w:name w:val="Balloon Text Char"/>
+    <w:basedOn w:val="DefaultParagraphFont"/>
+    <w:link w:val="BalloonText"/>
+    <w:uiPriority w:val="99"/>
+    <w:semiHidden/>
+    <w:rsid w:val="003F0ACB"/>
+    <w:rPr>
+      <w:rFonts w:ascii="Tahoma" w:hAnsi="Tahoma" w:cs="Tahoma"/>
+      <w:sz w:val="16"/>
+      <w:szCs w:val="16"/>
+    </w:rPr>
+  </w:style>
 </w:styles>
 </file>
 
@@ -20642,6 +22584,122 @@
       <w:contextualSpacing/>
     </w:pPr>
   </w:style>
+  <w:style w:type="paragraph" w:styleId="HTMLPreformatted">
+    <w:name w:val="HTML Preformatted"/>
+    <w:basedOn w:val="Normal"/>
+    <w:link w:val="HTMLPreformattedChar"/>
+    <w:uiPriority w:val="99"/>
+    <w:semiHidden/>
+    <w:unhideWhenUsed/>
+    <w:rsid w:val="003F0ACB"/>
+    <w:pPr>
+      <w:tabs>
+        <w:tab w:val="left" w:pos="916"/>
+        <w:tab w:val="left" w:pos="1832"/>
+        <w:tab w:val="left" w:pos="2748"/>
+        <w:tab w:val="left" w:pos="3664"/>
+        <w:tab w:val="left" w:pos="4580"/>
+        <w:tab w:val="left" w:pos="5496"/>
+        <w:tab w:val="left" w:pos="6412"/>
+        <w:tab w:val="left" w:pos="7328"/>
+        <w:tab w:val="left" w:pos="8244"/>
+        <w:tab w:val="left" w:pos="9160"/>
+        <w:tab w:val="left" w:pos="10076"/>
+        <w:tab w:val="left" w:pos="10992"/>
+        <w:tab w:val="left" w:pos="11908"/>
+        <w:tab w:val="left" w:pos="12824"/>
+        <w:tab w:val="left" w:pos="13740"/>
+        <w:tab w:val="left" w:pos="14656"/>
+      </w:tabs>
+      <w:spacing w:after="0" w:line="240" w:lineRule="auto"/>
+    </w:pPr>
+    <w:rPr>
+      <w:rFonts w:ascii="Courier New" w:hAnsi="Courier New" w:cs="Courier New"/>
+      <w:sz w:val="20"/>
+      <w:szCs w:val="20"/>
+    </w:rPr>
+  </w:style>
+  <w:style w:type="character" w:customStyle="1" w:styleId="HTMLPreformattedChar">
+    <w:name w:val="HTML Preformatted Char"/>
+    <w:basedOn w:val="DefaultParagraphFont"/>
+    <w:link w:val="HTMLPreformatted"/>
+    <w:uiPriority w:val="99"/>
+    <w:semiHidden/>
+    <w:rsid w:val="003F0ACB"/>
+    <w:rPr>
+      <w:rFonts w:ascii="Courier New" w:hAnsi="Courier New" w:cs="Courier New"/>
+    </w:rPr>
+  </w:style>
+  <w:style w:type="character" w:customStyle="1" w:styleId="hljs-tag">
+    <w:name w:val="hljs-tag"/>
+    <w:basedOn w:val="DefaultParagraphFont"/>
+    <w:rsid w:val="003F0ACB"/>
+  </w:style>
+  <w:style w:type="character" w:customStyle="1" w:styleId="hljs-name">
+    <w:name w:val="hljs-name"/>
+    <w:basedOn w:val="DefaultParagraphFont"/>
+    <w:rsid w:val="003F0ACB"/>
+  </w:style>
+  <w:style w:type="character" w:customStyle="1" w:styleId="hljs-keyword">
+    <w:name w:val="hljs-keyword"/>
+    <w:basedOn w:val="DefaultParagraphFont"/>
+    <w:rsid w:val="003F0ACB"/>
+  </w:style>
+  <w:style w:type="character" w:customStyle="1" w:styleId="hljs-title">
+    <w:name w:val="hljs-title"/>
+    <w:basedOn w:val="DefaultParagraphFont"/>
+    <w:rsid w:val="003F0ACB"/>
+  </w:style>
+  <w:style w:type="character" w:customStyle="1" w:styleId="hljs-function">
+    <w:name w:val="hljs-function"/>
+    <w:basedOn w:val="DefaultParagraphFont"/>
+    <w:rsid w:val="003F0ACB"/>
+  </w:style>
+  <w:style w:type="character" w:customStyle="1" w:styleId="hljs-params">
+    <w:name w:val="hljs-params"/>
+    <w:basedOn w:val="DefaultParagraphFont"/>
+    <w:rsid w:val="003F0ACB"/>
+  </w:style>
+  <w:style w:type="character" w:customStyle="1" w:styleId="hljs-string">
+    <w:name w:val="hljs-string"/>
+    <w:basedOn w:val="DefaultParagraphFont"/>
+    <w:rsid w:val="003F0ACB"/>
+  </w:style>
+  <w:style w:type="character" w:customStyle="1" w:styleId="hljs-meta">
+    <w:name w:val="hljs-meta"/>
+    <w:basedOn w:val="DefaultParagraphFont"/>
+    <w:rsid w:val="003F0ACB"/>
+  </w:style>
+  <w:style w:type="paragraph" w:styleId="BalloonText">
+    <w:name w:val="Balloon Text"/>
+    <w:basedOn w:val="Normal"/>
+    <w:link w:val="BalloonTextChar"/>
+    <w:uiPriority w:val="99"/>
+    <w:semiHidden/>
+    <w:unhideWhenUsed/>
+    <w:rsid w:val="003F0ACB"/>
+    <w:pPr>
+      <w:spacing w:after="0" w:line="240" w:lineRule="auto"/>
+    </w:pPr>
+    <w:rPr>
+      <w:rFonts w:ascii="Tahoma" w:hAnsi="Tahoma" w:cs="Tahoma"/>
+      <w:sz w:val="16"/>
+      <w:szCs w:val="16"/>
+    </w:rPr>
+  </w:style>
+  <w:style w:type="character" w:customStyle="1" w:styleId="BalloonTextChar">
+    <w:name w:val="Balloon Text Char"/>
+    <w:basedOn w:val="DefaultParagraphFont"/>
+    <w:link w:val="BalloonText"/>
+    <w:uiPriority w:val="99"/>
+    <w:semiHidden/>
+    <w:rsid w:val="003F0ACB"/>
+    <w:rPr>
+      <w:rFonts w:ascii="Tahoma" w:hAnsi="Tahoma" w:cs="Tahoma"/>
+      <w:sz w:val="16"/>
+      <w:szCs w:val="16"/>
+    </w:rPr>
+  </w:style>
 </w:styles>
 </file>
 
@@ -20935,7 +22993,7 @@
 </file>
 
 <file path=customXml/itemProps1.xml><?xml version="1.0" encoding="utf-8"?>
-<ds:datastoreItem xmlns:ds="http://schemas.openxmlformats.org/officeDocument/2006/customXml" ds:itemID="{03B5517F-75A5-4B90-8C6F-87562D647F0A}">
+<ds:datastoreItem xmlns:ds="http://schemas.openxmlformats.org/officeDocument/2006/customXml" ds:itemID="{7C53D179-8797-4791-BDEB-41E9563F35D6}">
   <ds:schemaRefs>
     <ds:schemaRef ds:uri="http://schemas.openxmlformats.org/officeDocument/2006/bibliography"/>
   </ds:schemaRefs>

</xml_diff>